<commit_message>
Added Title and TOC
</commit_message>
<xml_diff>
--- a/SmartLink/SmartLink Deployment Guide.docx
+++ b/SmartLink/SmartLink Deployment Guide.docx
@@ -3,23 +3,407 @@
 <w:document xmlns:wpc="http://schemas.microsoft.com/office/word/2010/wordprocessingCanvas" xmlns:cx="http://schemas.microsoft.com/office/drawing/2014/chartex" xmlns:cx1="http://schemas.microsoft.com/office/drawing/2015/9/8/chartex" xmlns:cx2="http://schemas.microsoft.com/office/drawing/2015/10/21/chartex" xmlns:cx3="http://schemas.microsoft.com/office/drawing/2016/5/9/chartex" xmlns:cx4="http://schemas.microsoft.com/office/drawing/2016/5/10/chartex" xmlns:cx5="http://schemas.microsoft.com/office/drawing/2016/5/11/chartex" xmlns:cx6="http://schemas.microsoft.com/office/drawing/2016/5/12/chartex" xmlns:cx7="http://schemas.microsoft.com/office/drawing/2016/5/13/chartex" xmlns:cx8="http://schemas.microsoft.com/office/drawing/2016/5/14/chartex" xmlns:mc="http://schemas.openxmlformats.org/markup-compatibility/2006" xmlns:aink="http://schemas.microsoft.com/office/drawing/2016/ink" xmlns:am3d="http://schemas.microsoft.com/office/drawing/2017/model3d" xmlns:o="urn:schemas-microsoft-com:office:office" xmlns:r="http://schemas.openxmlformats.org/officeDocument/2006/relationships" xmlns:m="http://schemas.openxmlformats.org/officeDocument/2006/math" xmlns:v="urn:schemas-microsoft-com:vml" xmlns:wp14="http://schemas.microsoft.com/office/word/2010/wordprocessingDrawing" xmlns:wp="http://schemas.openxmlformats.org/drawingml/2006/wordprocessingDrawing" xmlns:w10="urn:schemas-microsoft-com:office:word" xmlns:w="http://schemas.openxmlformats.org/wordprocessingml/2006/main" xmlns:w14="http://schemas.microsoft.com/office/word/2010/wordml" xmlns:w15="http://schemas.microsoft.com/office/word/2012/wordml" xmlns:w16cid="http://schemas.microsoft.com/office/word/2016/wordml/cid" xmlns:w16se="http://schemas.microsoft.com/office/word/2015/wordml/symex" xmlns:wpg="http://schemas.microsoft.com/office/word/2010/wordprocessingGroup" xmlns:wpi="http://schemas.microsoft.com/office/word/2010/wordprocessingInk" xmlns:wne="http://schemas.microsoft.com/office/word/2006/wordml" xmlns:wps="http://schemas.microsoft.com/office/word/2010/wordprocessingShape" mc:Ignorable="w14 w15 w16se w16cid wp14">
   <w:body>
     <w:p>
-      <w:pPr>
-        <w:pStyle w:val="Heading1"/>
-      </w:pPr>
-      <w:proofErr w:type="spellStart"/>
-      <w:r>
-        <w:t>SmartLink</w:t>
-      </w:r>
-      <w:proofErr w:type="spellEnd"/>
-      <w:r>
-        <w:t xml:space="preserve"> Deployment Guide</w:t>
+      <w:r>
+        <w:rPr>
+          <w:noProof/>
+        </w:rPr>
+        <mc:AlternateContent>
+          <mc:Choice Requires="wps">
+            <w:drawing>
+              <wp:anchor distT="0" distB="0" distL="114300" distR="114300" simplePos="0" relativeHeight="251565056" behindDoc="0" locked="0" layoutInCell="1" allowOverlap="1" wp14:anchorId="28D4477E" wp14:editId="0D6864A3">
+                <wp:simplePos x="0" y="0"/>
+                <wp:positionH relativeFrom="column">
+                  <wp:posOffset>-1143000</wp:posOffset>
+                </wp:positionH>
+                <wp:positionV relativeFrom="paragraph">
+                  <wp:posOffset>-904875</wp:posOffset>
+                </wp:positionV>
+                <wp:extent cx="6789420" cy="3685582"/>
+                <wp:effectExtent l="0" t="0" r="0" b="0"/>
+                <wp:wrapNone/>
+                <wp:docPr id="38" name="Rectangle 38"/>
+                <wp:cNvGraphicFramePr/>
+                <a:graphic xmlns:a="http://schemas.openxmlformats.org/drawingml/2006/main">
+                  <a:graphicData uri="http://schemas.microsoft.com/office/word/2010/wordprocessingShape">
+                    <wps:wsp>
+                      <wps:cNvSpPr/>
+                      <wps:spPr>
+                        <a:xfrm>
+                          <a:off x="0" y="0"/>
+                          <a:ext cx="6789420" cy="3685582"/>
+                        </a:xfrm>
+                        <a:prstGeom prst="rect">
+                          <a:avLst/>
+                        </a:prstGeom>
+                        <a:solidFill>
+                          <a:srgbClr val="0072C6"/>
+                        </a:solidFill>
+                        <a:ln>
+                          <a:noFill/>
+                        </a:ln>
+                      </wps:spPr>
+                      <wps:style>
+                        <a:lnRef idx="2">
+                          <a:schemeClr val="accent1">
+                            <a:shade val="50000"/>
+                          </a:schemeClr>
+                        </a:lnRef>
+                        <a:fillRef idx="1">
+                          <a:schemeClr val="accent1"/>
+                        </a:fillRef>
+                        <a:effectRef idx="0">
+                          <a:schemeClr val="accent1"/>
+                        </a:effectRef>
+                        <a:fontRef idx="minor">
+                          <a:schemeClr val="lt1"/>
+                        </a:fontRef>
+                      </wps:style>
+                      <wps:bodyPr rot="0" spcFirstLastPara="0" vertOverflow="overflow" horzOverflow="overflow" vert="horz" wrap="square" lIns="91440" tIns="45720" rIns="91440" bIns="45720" numCol="1" spcCol="0" rtlCol="0" fromWordArt="0" anchor="ctr" anchorCtr="0" forceAA="0" compatLnSpc="1">
+                        <a:prstTxWarp prst="textNoShape">
+                          <a:avLst/>
+                        </a:prstTxWarp>
+                        <a:noAutofit/>
+                      </wps:bodyPr>
+                    </wps:wsp>
+                  </a:graphicData>
+                </a:graphic>
+              </wp:anchor>
+            </w:drawing>
+          </mc:Choice>
+          <mc:Fallback>
+            <w:pict>
+              <v:rect w14:anchorId="66B90D92" id="Rectangle 38" o:spid="_x0000_s1026" style="position:absolute;margin-left:-90pt;margin-top:-71.25pt;width:534.6pt;height:290.2pt;z-index:251565056;visibility:visible;mso-wrap-style:square;mso-wrap-distance-left:9pt;mso-wrap-distance-top:0;mso-wrap-distance-right:9pt;mso-wrap-distance-bottom:0;mso-position-horizontal:absolute;mso-position-horizontal-relative:text;mso-position-vertical:absolute;mso-position-vertical-relative:text;v-text-anchor:middle" o:gfxdata="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" fillcolor="#0072c6" stroked="f" strokeweight="1pt"/>
+            </w:pict>
+          </mc:Fallback>
+        </mc:AlternateContent>
       </w:r>
     </w:p>
     <w:p/>
-    <w:p>
-      <w:pPr>
-        <w:pStyle w:val="Heading2"/>
-        <w:rPr>
+    <w:p/>
+    <w:p>
+      <w:r>
+        <mc:AlternateContent>
+          <mc:Choice Requires="wps">
+            <w:drawing>
+              <wp:anchor distT="0" distB="0" distL="114300" distR="114300" simplePos="0" relativeHeight="251657216" behindDoc="0" locked="0" layoutInCell="1" allowOverlap="1" wp14:anchorId="3EA3B37B" wp14:editId="63A1ABE5">
+                <wp:simplePos x="0" y="0"/>
+                <wp:positionH relativeFrom="column">
+                  <wp:posOffset>-1123950</wp:posOffset>
+                </wp:positionH>
+                <wp:positionV relativeFrom="paragraph">
+                  <wp:posOffset>248285</wp:posOffset>
+                </wp:positionV>
+                <wp:extent cx="5819140" cy="1824990"/>
+                <wp:effectExtent l="0" t="0" r="0" b="3810"/>
+                <wp:wrapNone/>
+                <wp:docPr id="42" name="Rectangle 42"/>
+                <wp:cNvGraphicFramePr/>
+                <a:graphic xmlns:a="http://schemas.openxmlformats.org/drawingml/2006/main">
+                  <a:graphicData uri="http://schemas.microsoft.com/office/word/2010/wordprocessingShape">
+                    <wps:wsp>
+                      <wps:cNvSpPr/>
+                      <wps:spPr>
+                        <a:xfrm>
+                          <a:off x="0" y="0"/>
+                          <a:ext cx="5819140" cy="1824990"/>
+                        </a:xfrm>
+                        <a:prstGeom prst="rect">
+                          <a:avLst/>
+                        </a:prstGeom>
+                        <a:solidFill>
+                          <a:srgbClr val="00BCF2"/>
+                        </a:solidFill>
+                        <a:ln>
+                          <a:noFill/>
+                        </a:ln>
+                      </wps:spPr>
+                      <wps:style>
+                        <a:lnRef idx="2">
+                          <a:schemeClr val="accent1">
+                            <a:shade val="50000"/>
+                          </a:schemeClr>
+                        </a:lnRef>
+                        <a:fillRef idx="1">
+                          <a:schemeClr val="accent1"/>
+                        </a:fillRef>
+                        <a:effectRef idx="0">
+                          <a:schemeClr val="accent1"/>
+                        </a:effectRef>
+                        <a:fontRef idx="minor">
+                          <a:schemeClr val="lt1"/>
+                        </a:fontRef>
+                      </wps:style>
+                      <wps:bodyPr rot="0" spcFirstLastPara="0" vertOverflow="overflow" horzOverflow="overflow" vert="horz" wrap="square" lIns="91440" tIns="45720" rIns="91440" bIns="45720" numCol="1" spcCol="0" rtlCol="0" fromWordArt="0" anchor="ctr" anchorCtr="0" forceAA="0" compatLnSpc="1">
+                        <a:prstTxWarp prst="textNoShape">
+                          <a:avLst/>
+                        </a:prstTxWarp>
+                        <a:noAutofit/>
+                      </wps:bodyPr>
+                    </wps:wsp>
+                  </a:graphicData>
+                </a:graphic>
+              </wp:anchor>
+            </w:drawing>
+          </mc:Choice>
+          <mc:Fallback>
+            <w:pict>
+              <v:rect w14:anchorId="5124CD1F" id="Rectangle 42" o:spid="_x0000_s1026" style="position:absolute;margin-left:-88.5pt;margin-top:19.55pt;width:458.2pt;height:143.7pt;z-index:251657216;visibility:visible;mso-wrap-style:square;mso-wrap-distance-left:9pt;mso-wrap-distance-top:0;mso-wrap-distance-right:9pt;mso-wrap-distance-bottom:0;mso-position-horizontal:absolute;mso-position-horizontal-relative:text;mso-position-vertical:absolute;mso-position-vertical-relative:text;v-text-anchor:middle" o:gfxdata="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" fillcolor="#00bcf2" stroked="f" strokeweight="1pt"/>
+            </w:pict>
+          </mc:Fallback>
+        </mc:AlternateContent>
+      </w:r>
+      <w:r>
+        <mc:AlternateContent>
+          <mc:Choice Requires="wps">
+            <w:drawing>
+              <wp:anchor distT="0" distB="0" distL="114300" distR="114300" simplePos="0" relativeHeight="251749376" behindDoc="0" locked="0" layoutInCell="1" allowOverlap="1" wp14:anchorId="2D953F1E" wp14:editId="37543A07">
+                <wp:simplePos x="0" y="0"/>
+                <wp:positionH relativeFrom="column">
+                  <wp:posOffset>-1111250</wp:posOffset>
+                </wp:positionH>
+                <wp:positionV relativeFrom="paragraph">
+                  <wp:posOffset>284480</wp:posOffset>
+                </wp:positionV>
+                <wp:extent cx="5673090" cy="1826895"/>
+                <wp:effectExtent l="0" t="0" r="0" b="1905"/>
+                <wp:wrapNone/>
+                <wp:docPr id="43" name="Text Box 43"/>
+                <wp:cNvGraphicFramePr/>
+                <a:graphic xmlns:a="http://schemas.openxmlformats.org/drawingml/2006/main">
+                  <a:graphicData uri="http://schemas.microsoft.com/office/word/2010/wordprocessingShape">
+                    <wps:wsp>
+                      <wps:cNvSpPr txBox="1"/>
+                      <wps:spPr>
+                        <a:xfrm>
+                          <a:off x="0" y="0"/>
+                          <a:ext cx="5673090" cy="1826895"/>
+                        </a:xfrm>
+                        <a:prstGeom prst="rect">
+                          <a:avLst/>
+                        </a:prstGeom>
+                        <a:noFill/>
+                        <a:ln w="6350">
+                          <a:noFill/>
+                        </a:ln>
+                        <a:effectLst/>
+                      </wps:spPr>
+                      <wps:style>
+                        <a:lnRef idx="0">
+                          <a:schemeClr val="accent1"/>
+                        </a:lnRef>
+                        <a:fillRef idx="0">
+                          <a:schemeClr val="accent1"/>
+                        </a:fillRef>
+                        <a:effectRef idx="0">
+                          <a:schemeClr val="accent1"/>
+                        </a:effectRef>
+                        <a:fontRef idx="minor">
+                          <a:schemeClr val="dk1"/>
+                        </a:fontRef>
+                      </wps:style>
+                      <wps:txbx>
+                        <w:txbxContent>
+                          <w:p>
+                            <w:pPr>
+                              <w:ind w:firstLine="119"/>
+                              <w:jc w:val="center"/>
+                              <w:rPr>
+                                <w:sz w:val="48"/>
+                                <w:szCs w:val="48"/>
+                              </w:rPr>
+                            </w:pPr>
+                          </w:p>
+                          <w:p>
+                            <w:pPr>
+                              <w:rPr>
+                                <w:color w:val="FFFFFF" w:themeColor="background1"/>
+                                <w:sz w:val="48"/>
+                                <w:szCs w:val="48"/>
+                              </w:rPr>
+                            </w:pPr>
+                            <w:proofErr w:type="spellStart"/>
+                            <w:r>
+                              <w:rPr>
+                                <w:color w:val="FFFFFF" w:themeColor="background1"/>
+                                <w:sz w:val="48"/>
+                                <w:szCs w:val="48"/>
+                              </w:rPr>
+                              <w:t>SmartLink</w:t>
+                            </w:r>
+                            <w:proofErr w:type="spellEnd"/>
+                            <w:r>
+                              <w:rPr>
+                                <w:color w:val="FFFFFF" w:themeColor="background1"/>
+                                <w:sz w:val="48"/>
+                                <w:szCs w:val="48"/>
+                              </w:rPr>
+                              <w:t xml:space="preserve"> Deployment</w:t>
+                            </w:r>
+                          </w:p>
+                          <w:p>
+                            <w:pPr>
+                              <w:rPr>
+                                <w:color w:val="FFFFFF" w:themeColor="background1"/>
+                                <w:sz w:val="40"/>
+                                <w:szCs w:val="48"/>
+                              </w:rPr>
+                            </w:pPr>
+                            <w:r>
+                              <w:rPr>
+                                <w:color w:val="FFFFFF" w:themeColor="background1"/>
+                                <w:sz w:val="40"/>
+                                <w:szCs w:val="48"/>
+                              </w:rPr>
+                              <w:t>Getting Started Guide</w:t>
+                            </w:r>
+                          </w:p>
+                          <w:p>
+                            <w:pPr>
+                              <w:rPr>
+                                <w:color w:val="FFFFFF" w:themeColor="background1"/>
+                                <w:sz w:val="36"/>
+                                <w:szCs w:val="48"/>
+                              </w:rPr>
+                            </w:pPr>
+                            <w:r>
+                              <w:rPr>
+                                <w:color w:val="FFFFFF" w:themeColor="background1"/>
+                                <w:sz w:val="28"/>
+                                <w:szCs w:val="48"/>
+                              </w:rPr>
+                              <w:t>Version 1.0</w:t>
+                            </w:r>
+                          </w:p>
+                          <w:p>
+                            <w:pPr>
+                              <w:rPr>
+                                <w:sz w:val="36"/>
+                                <w:szCs w:val="20"/>
+                              </w:rPr>
+                            </w:pPr>
+                          </w:p>
+                        </w:txbxContent>
+                      </wps:txbx>
+                      <wps:bodyPr rot="0" spcFirstLastPara="0" vertOverflow="overflow" horzOverflow="overflow" vert="horz" wrap="square" lIns="457200" tIns="45720" rIns="91440" bIns="45720" numCol="1" spcCol="0" rtlCol="0" fromWordArt="0" anchor="t" anchorCtr="0" forceAA="0" compatLnSpc="1">
+                        <a:prstTxWarp prst="textNoShape">
+                          <a:avLst/>
+                        </a:prstTxWarp>
+                        <a:noAutofit/>
+                      </wps:bodyPr>
+                    </wps:wsp>
+                  </a:graphicData>
+                </a:graphic>
+              </wp:anchor>
+            </w:drawing>
+          </mc:Choice>
+          <mc:Fallback>
+            <w:pict>
+              <v:shapetype w14:anchorId="2D953F1E" id="_x0000_t202" coordsize="21600,21600" o:spt="202" path="m,l,21600r21600,l21600,xe">
+                <v:stroke joinstyle="miter"/>
+                <v:path gradientshapeok="t" o:connecttype="rect"/>
+              </v:shapetype>
+              <v:shape id="Text Box 43" o:spid="_x0000_s1026" type="#_x0000_t202" style="position:absolute;margin-left:-87.5pt;margin-top:22.4pt;width:446.7pt;height:143.85pt;z-index:251749376;visibility:visible;mso-wrap-style:square;mso-wrap-distance-left:9pt;mso-wrap-distance-top:0;mso-wrap-distance-right:9pt;mso-wrap-distance-bottom:0;mso-position-horizontal:absolute;mso-position-horizontal-relative:text;mso-position-vertical:absolute;mso-position-vertical-relative:text;v-text-anchor:top" o:gfxdata="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" filled="f" stroked="f" strokeweight=".5pt">
+                <v:textbox inset="36pt">
+                  <w:txbxContent>
+                    <w:p>
+                      <w:pPr>
+                        <w:ind w:firstLine="119"/>
+                        <w:jc w:val="center"/>
+                        <w:rPr>
+                          <w:sz w:val="48"/>
+                          <w:szCs w:val="48"/>
+                        </w:rPr>
+                      </w:pPr>
+                    </w:p>
+                    <w:p>
+                      <w:pPr>
+                        <w:rPr>
+                          <w:color w:val="FFFFFF" w:themeColor="background1"/>
+                          <w:sz w:val="48"/>
+                          <w:szCs w:val="48"/>
+                        </w:rPr>
+                      </w:pPr>
+                      <w:proofErr w:type="spellStart"/>
+                      <w:r>
+                        <w:rPr>
+                          <w:color w:val="FFFFFF" w:themeColor="background1"/>
+                          <w:sz w:val="48"/>
+                          <w:szCs w:val="48"/>
+                        </w:rPr>
+                        <w:t>SmartLink</w:t>
+                      </w:r>
+                      <w:proofErr w:type="spellEnd"/>
+                      <w:r>
+                        <w:rPr>
+                          <w:color w:val="FFFFFF" w:themeColor="background1"/>
+                          <w:sz w:val="48"/>
+                          <w:szCs w:val="48"/>
+                        </w:rPr>
+                        <w:t xml:space="preserve"> Deployment</w:t>
+                      </w:r>
+                    </w:p>
+                    <w:p>
+                      <w:pPr>
+                        <w:rPr>
+                          <w:color w:val="FFFFFF" w:themeColor="background1"/>
+                          <w:sz w:val="40"/>
+                          <w:szCs w:val="48"/>
+                        </w:rPr>
+                      </w:pPr>
+                      <w:r>
+                        <w:rPr>
+                          <w:color w:val="FFFFFF" w:themeColor="background1"/>
+                          <w:sz w:val="40"/>
+                          <w:szCs w:val="48"/>
+                        </w:rPr>
+                        <w:t>Getting Started Guide</w:t>
+                      </w:r>
+                    </w:p>
+                    <w:p>
+                      <w:pPr>
+                        <w:rPr>
+                          <w:color w:val="FFFFFF" w:themeColor="background1"/>
+                          <w:sz w:val="36"/>
+                          <w:szCs w:val="48"/>
+                        </w:rPr>
+                      </w:pPr>
+                      <w:r>
+                        <w:rPr>
+                          <w:color w:val="FFFFFF" w:themeColor="background1"/>
+                          <w:sz w:val="28"/>
+                          <w:szCs w:val="48"/>
+                        </w:rPr>
+                        <w:t>Version 1.0</w:t>
+                      </w:r>
+                    </w:p>
+                    <w:p>
+                      <w:pPr>
+                        <w:rPr>
+                          <w:sz w:val="36"/>
+                          <w:szCs w:val="20"/>
+                        </w:rPr>
+                      </w:pPr>
+                    </w:p>
+                  </w:txbxContent>
+                </v:textbox>
+              </v:shape>
+            </w:pict>
+          </mc:Fallback>
+        </mc:AlternateContent>
+      </w:r>
+    </w:p>
+    <w:p/>
+    <w:p/>
+    <w:p/>
+    <w:p/>
+    <w:p/>
+    <w:p/>
+    <w:p/>
+    <w:p>
+      <w:pPr>
+        <w:rPr>
+          <w:rFonts w:asciiTheme="majorHAnsi" w:eastAsiaTheme="majorEastAsia" w:hAnsiTheme="majorHAnsi" w:cstheme="majorBidi"/>
+          <w:color w:val="2E74B5" w:themeColor="accent1" w:themeShade="BF"/>
           <w:sz w:val="28"/>
           <w:szCs w:val="28"/>
         </w:rPr>
@@ -31,18 +415,2515 @@
           <w:sz w:val="28"/>
           <w:szCs w:val="28"/>
         </w:rPr>
+        <w:br w:type="page"/>
+      </w:r>
+    </w:p>
+    <w:sdt>
+      <w:sdtPr>
+        <w:id w:val="-1656063729"/>
+        <w:docPartObj>
+          <w:docPartGallery w:val="Table of Contents"/>
+          <w:docPartUnique/>
+        </w:docPartObj>
+      </w:sdtPr>
+      <w:sdtEndPr>
+        <w:rPr>
+          <w:rFonts w:asciiTheme="minorHAnsi" w:eastAsiaTheme="minorEastAsia" w:hAnsiTheme="minorHAnsi" w:cstheme="minorBidi"/>
+          <w:b/>
+          <w:bCs/>
+          <w:noProof/>
+          <w:color w:val="auto"/>
+          <w:sz w:val="22"/>
+          <w:szCs w:val="22"/>
+          <w:lang w:eastAsia="zh-CN"/>
+        </w:rPr>
+      </w:sdtEndPr>
+      <w:sdtContent>
+        <w:p>
+          <w:pPr>
+            <w:pStyle w:val="TOCHeading"/>
+          </w:pPr>
+          <w:r>
+            <w:t>Contents</w:t>
+          </w:r>
+        </w:p>
+        <w:p>
+          <w:pPr>
+            <w:pStyle w:val="TOC2"/>
+            <w:tabs>
+              <w:tab w:val="right" w:leader="dot" w:pos="8630"/>
+            </w:tabs>
+            <w:rPr>
+              <w:noProof/>
+              <w:lang w:eastAsia="en-US"/>
+            </w:rPr>
+          </w:pPr>
+          <w:r>
+            <w:rPr>
+              <w:b/>
+              <w:bCs/>
+              <w:noProof/>
+            </w:rPr>
+            <w:fldChar w:fldCharType="begin"/>
+          </w:r>
+          <w:r>
+            <w:rPr>
+              <w:b/>
+              <w:bCs/>
+              <w:noProof/>
+            </w:rPr>
+            <w:instrText xml:space="preserve"> TOC \o "1-3" \h \z \u </w:instrText>
+          </w:r>
+          <w:r>
+            <w:rPr>
+              <w:b/>
+              <w:bCs/>
+              <w:noProof/>
+            </w:rPr>
+            <w:fldChar w:fldCharType="separate"/>
+          </w:r>
+          <w:hyperlink w:anchor="_Toc518378194" w:history="1">
+            <w:r>
+              <w:rPr>
+                <w:rStyle w:val="Hyperlink"/>
+                <w:noProof/>
+              </w:rPr>
+              <w:t>Create Azure Resources</w:t>
+            </w:r>
+            <w:r>
+              <w:rPr>
+                <w:noProof/>
+                <w:webHidden/>
+              </w:rPr>
+              <w:tab/>
+            </w:r>
+            <w:r>
+              <w:rPr>
+                <w:noProof/>
+                <w:webHidden/>
+              </w:rPr>
+              <w:fldChar w:fldCharType="begin"/>
+            </w:r>
+            <w:r>
+              <w:rPr>
+                <w:noProof/>
+                <w:webHidden/>
+              </w:rPr>
+              <w:instrText xml:space="preserve"> PAGEREF _Toc518378194 \h </w:instrText>
+            </w:r>
+            <w:r>
+              <w:rPr>
+                <w:noProof/>
+                <w:webHidden/>
+              </w:rPr>
+            </w:r>
+            <w:r>
+              <w:rPr>
+                <w:noProof/>
+                <w:webHidden/>
+              </w:rPr>
+              <w:fldChar w:fldCharType="separate"/>
+            </w:r>
+            <w:r>
+              <w:rPr>
+                <w:noProof/>
+                <w:webHidden/>
+              </w:rPr>
+              <w:t>3</w:t>
+            </w:r>
+            <w:r>
+              <w:rPr>
+                <w:noProof/>
+                <w:webHidden/>
+              </w:rPr>
+              <w:fldChar w:fldCharType="end"/>
+            </w:r>
+          </w:hyperlink>
+        </w:p>
+        <w:p>
+          <w:pPr>
+            <w:pStyle w:val="TOC3"/>
+            <w:tabs>
+              <w:tab w:val="right" w:leader="dot" w:pos="8630"/>
+            </w:tabs>
+            <w:rPr>
+              <w:noProof/>
+              <w:lang w:eastAsia="en-US"/>
+            </w:rPr>
+          </w:pPr>
+          <w:hyperlink w:anchor="_Toc518378195" w:history="1">
+            <w:r>
+              <w:rPr>
+                <w:rStyle w:val="Hyperlink"/>
+                <w:noProof/>
+              </w:rPr>
+              <w:t>Create Azure resources via ARM Template</w:t>
+            </w:r>
+            <w:r>
+              <w:rPr>
+                <w:noProof/>
+                <w:webHidden/>
+              </w:rPr>
+              <w:tab/>
+            </w:r>
+            <w:r>
+              <w:rPr>
+                <w:noProof/>
+                <w:webHidden/>
+              </w:rPr>
+              <w:fldChar w:fldCharType="begin"/>
+            </w:r>
+            <w:r>
+              <w:rPr>
+                <w:noProof/>
+                <w:webHidden/>
+              </w:rPr>
+              <w:instrText xml:space="preserve"> PAGEREF _Toc518378195 \h </w:instrText>
+            </w:r>
+            <w:r>
+              <w:rPr>
+                <w:noProof/>
+                <w:webHidden/>
+              </w:rPr>
+            </w:r>
+            <w:r>
+              <w:rPr>
+                <w:noProof/>
+                <w:webHidden/>
+              </w:rPr>
+              <w:fldChar w:fldCharType="separate"/>
+            </w:r>
+            <w:r>
+              <w:rPr>
+                <w:noProof/>
+                <w:webHidden/>
+              </w:rPr>
+              <w:t>3</w:t>
+            </w:r>
+            <w:r>
+              <w:rPr>
+                <w:noProof/>
+                <w:webHidden/>
+              </w:rPr>
+              <w:fldChar w:fldCharType="end"/>
+            </w:r>
+          </w:hyperlink>
+        </w:p>
+        <w:p>
+          <w:pPr>
+            <w:pStyle w:val="TOC2"/>
+            <w:tabs>
+              <w:tab w:val="right" w:leader="dot" w:pos="8630"/>
+            </w:tabs>
+            <w:rPr>
+              <w:noProof/>
+              <w:lang w:eastAsia="en-US"/>
+            </w:rPr>
+          </w:pPr>
+          <w:hyperlink w:anchor="_Toc518378196" w:history="1">
+            <w:r>
+              <w:rPr>
+                <w:rStyle w:val="Hyperlink"/>
+                <w:noProof/>
+              </w:rPr>
+              <w:t>Register the application in AAD for MVC WEB APP.</w:t>
+            </w:r>
+            <w:r>
+              <w:rPr>
+                <w:noProof/>
+                <w:webHidden/>
+              </w:rPr>
+              <w:tab/>
+            </w:r>
+            <w:r>
+              <w:rPr>
+                <w:noProof/>
+                <w:webHidden/>
+              </w:rPr>
+              <w:fldChar w:fldCharType="begin"/>
+            </w:r>
+            <w:r>
+              <w:rPr>
+                <w:noProof/>
+                <w:webHidden/>
+              </w:rPr>
+              <w:instrText xml:space="preserve"> PAGEREF _Toc518378196 \h </w:instrText>
+            </w:r>
+            <w:r>
+              <w:rPr>
+                <w:noProof/>
+                <w:webHidden/>
+              </w:rPr>
+            </w:r>
+            <w:r>
+              <w:rPr>
+                <w:noProof/>
+                <w:webHidden/>
+              </w:rPr>
+              <w:fldChar w:fldCharType="separate"/>
+            </w:r>
+            <w:r>
+              <w:rPr>
+                <w:noProof/>
+                <w:webHidden/>
+              </w:rPr>
+              <w:t>7</w:t>
+            </w:r>
+            <w:r>
+              <w:rPr>
+                <w:noProof/>
+                <w:webHidden/>
+              </w:rPr>
+              <w:fldChar w:fldCharType="end"/>
+            </w:r>
+          </w:hyperlink>
+        </w:p>
+        <w:p>
+          <w:pPr>
+            <w:pStyle w:val="TOC2"/>
+            <w:tabs>
+              <w:tab w:val="right" w:leader="dot" w:pos="8630"/>
+            </w:tabs>
+            <w:rPr>
+              <w:noProof/>
+              <w:lang w:eastAsia="en-US"/>
+            </w:rPr>
+          </w:pPr>
+          <w:hyperlink w:anchor="_Toc518378197" w:history="1">
+            <w:r>
+              <w:rPr>
+                <w:rStyle w:val="Hyperlink"/>
+                <w:noProof/>
+              </w:rPr>
+              <w:t>Register the application in AAD for WEB JOB.</w:t>
+            </w:r>
+            <w:r>
+              <w:rPr>
+                <w:noProof/>
+                <w:webHidden/>
+              </w:rPr>
+              <w:tab/>
+            </w:r>
+            <w:r>
+              <w:rPr>
+                <w:noProof/>
+                <w:webHidden/>
+              </w:rPr>
+              <w:fldChar w:fldCharType="begin"/>
+            </w:r>
+            <w:r>
+              <w:rPr>
+                <w:noProof/>
+                <w:webHidden/>
+              </w:rPr>
+              <w:instrText xml:space="preserve"> PAGEREF _Toc518378197 \h </w:instrText>
+            </w:r>
+            <w:r>
+              <w:rPr>
+                <w:noProof/>
+                <w:webHidden/>
+              </w:rPr>
+            </w:r>
+            <w:r>
+              <w:rPr>
+                <w:noProof/>
+                <w:webHidden/>
+              </w:rPr>
+              <w:fldChar w:fldCharType="separate"/>
+            </w:r>
+            <w:r>
+              <w:rPr>
+                <w:noProof/>
+                <w:webHidden/>
+              </w:rPr>
+              <w:t>14</w:t>
+            </w:r>
+            <w:r>
+              <w:rPr>
+                <w:noProof/>
+                <w:webHidden/>
+              </w:rPr>
+              <w:fldChar w:fldCharType="end"/>
+            </w:r>
+          </w:hyperlink>
+        </w:p>
+        <w:p>
+          <w:pPr>
+            <w:pStyle w:val="TOC2"/>
+            <w:tabs>
+              <w:tab w:val="right" w:leader="dot" w:pos="8630"/>
+            </w:tabs>
+            <w:rPr>
+              <w:noProof/>
+              <w:lang w:eastAsia="en-US"/>
+            </w:rPr>
+          </w:pPr>
+          <w:hyperlink w:anchor="_Toc518378198" w:history="1">
+            <w:r>
+              <w:rPr>
+                <w:rStyle w:val="Hyperlink"/>
+                <w:noProof/>
+              </w:rPr>
+              <w:t>Configure the communication between WEBJOB and O365 site.</w:t>
+            </w:r>
+            <w:r>
+              <w:rPr>
+                <w:noProof/>
+                <w:webHidden/>
+              </w:rPr>
+              <w:tab/>
+            </w:r>
+            <w:r>
+              <w:rPr>
+                <w:noProof/>
+                <w:webHidden/>
+              </w:rPr>
+              <w:fldChar w:fldCharType="begin"/>
+            </w:r>
+            <w:r>
+              <w:rPr>
+                <w:noProof/>
+                <w:webHidden/>
+              </w:rPr>
+              <w:instrText xml:space="preserve"> PAGEREF _Toc518378198 \h </w:instrText>
+            </w:r>
+            <w:r>
+              <w:rPr>
+                <w:noProof/>
+                <w:webHidden/>
+              </w:rPr>
+            </w:r>
+            <w:r>
+              <w:rPr>
+                <w:noProof/>
+                <w:webHidden/>
+              </w:rPr>
+              <w:fldChar w:fldCharType="separate"/>
+            </w:r>
+            <w:r>
+              <w:rPr>
+                <w:noProof/>
+                <w:webHidden/>
+              </w:rPr>
+              <w:t>14</w:t>
+            </w:r>
+            <w:r>
+              <w:rPr>
+                <w:noProof/>
+                <w:webHidden/>
+              </w:rPr>
+              <w:fldChar w:fldCharType="end"/>
+            </w:r>
+          </w:hyperlink>
+        </w:p>
+        <w:p>
+          <w:pPr>
+            <w:pStyle w:val="TOC3"/>
+            <w:tabs>
+              <w:tab w:val="left" w:pos="880"/>
+              <w:tab w:val="right" w:leader="dot" w:pos="8630"/>
+            </w:tabs>
+            <w:rPr>
+              <w:noProof/>
+              <w:lang w:eastAsia="en-US"/>
+            </w:rPr>
+          </w:pPr>
+          <w:hyperlink w:anchor="_Toc518378199" w:history="1">
+            <w:r>
+              <w:rPr>
+                <w:rStyle w:val="Hyperlink"/>
+                <w:noProof/>
+              </w:rPr>
+              <w:t>1.</w:t>
+            </w:r>
+            <w:r>
+              <w:rPr>
+                <w:noProof/>
+                <w:lang w:eastAsia="en-US"/>
+              </w:rPr>
+              <w:tab/>
+            </w:r>
+            <w:r>
+              <w:rPr>
+                <w:rStyle w:val="Hyperlink"/>
+                <w:noProof/>
+              </w:rPr>
+              <w:t>Create self-certificate</w:t>
+            </w:r>
+            <w:r>
+              <w:rPr>
+                <w:noProof/>
+                <w:webHidden/>
+              </w:rPr>
+              <w:tab/>
+            </w:r>
+            <w:r>
+              <w:rPr>
+                <w:noProof/>
+                <w:webHidden/>
+              </w:rPr>
+              <w:fldChar w:fldCharType="begin"/>
+            </w:r>
+            <w:r>
+              <w:rPr>
+                <w:noProof/>
+                <w:webHidden/>
+              </w:rPr>
+              <w:instrText xml:space="preserve"> PAGEREF _Toc518378199 \h </w:instrText>
+            </w:r>
+            <w:r>
+              <w:rPr>
+                <w:noProof/>
+                <w:webHidden/>
+              </w:rPr>
+            </w:r>
+            <w:r>
+              <w:rPr>
+                <w:noProof/>
+                <w:webHidden/>
+              </w:rPr>
+              <w:fldChar w:fldCharType="separate"/>
+            </w:r>
+            <w:r>
+              <w:rPr>
+                <w:noProof/>
+                <w:webHidden/>
+              </w:rPr>
+              <w:t>14</w:t>
+            </w:r>
+            <w:r>
+              <w:rPr>
+                <w:noProof/>
+                <w:webHidden/>
+              </w:rPr>
+              <w:fldChar w:fldCharType="end"/>
+            </w:r>
+          </w:hyperlink>
+        </w:p>
+        <w:p>
+          <w:pPr>
+            <w:pStyle w:val="TOC3"/>
+            <w:tabs>
+              <w:tab w:val="left" w:pos="880"/>
+              <w:tab w:val="right" w:leader="dot" w:pos="8630"/>
+            </w:tabs>
+            <w:rPr>
+              <w:noProof/>
+              <w:lang w:eastAsia="en-US"/>
+            </w:rPr>
+          </w:pPr>
+          <w:hyperlink w:anchor="_Toc518378200" w:history="1">
+            <w:r>
+              <w:rPr>
+                <w:rStyle w:val="Hyperlink"/>
+                <w:noProof/>
+              </w:rPr>
+              <w:t>2.</w:t>
+            </w:r>
+            <w:r>
+              <w:rPr>
+                <w:noProof/>
+                <w:lang w:eastAsia="en-US"/>
+              </w:rPr>
+              <w:tab/>
+            </w:r>
+            <w:r>
+              <w:rPr>
+                <w:rStyle w:val="Hyperlink"/>
+                <w:noProof/>
+              </w:rPr>
+              <w:t>Export PFX certificate.</w:t>
+            </w:r>
+            <w:r>
+              <w:rPr>
+                <w:noProof/>
+                <w:webHidden/>
+              </w:rPr>
+              <w:tab/>
+            </w:r>
+            <w:r>
+              <w:rPr>
+                <w:noProof/>
+                <w:webHidden/>
+              </w:rPr>
+              <w:fldChar w:fldCharType="begin"/>
+            </w:r>
+            <w:r>
+              <w:rPr>
+                <w:noProof/>
+                <w:webHidden/>
+              </w:rPr>
+              <w:instrText xml:space="preserve"> PAGEREF _Toc518378200 \h </w:instrText>
+            </w:r>
+            <w:r>
+              <w:rPr>
+                <w:noProof/>
+                <w:webHidden/>
+              </w:rPr>
+            </w:r>
+            <w:r>
+              <w:rPr>
+                <w:noProof/>
+                <w:webHidden/>
+              </w:rPr>
+              <w:fldChar w:fldCharType="separate"/>
+            </w:r>
+            <w:r>
+              <w:rPr>
+                <w:noProof/>
+                <w:webHidden/>
+              </w:rPr>
+              <w:t>15</w:t>
+            </w:r>
+            <w:r>
+              <w:rPr>
+                <w:noProof/>
+                <w:webHidden/>
+              </w:rPr>
+              <w:fldChar w:fldCharType="end"/>
+            </w:r>
+          </w:hyperlink>
+        </w:p>
+        <w:p>
+          <w:pPr>
+            <w:pStyle w:val="TOC3"/>
+            <w:tabs>
+              <w:tab w:val="left" w:pos="880"/>
+              <w:tab w:val="right" w:leader="dot" w:pos="8630"/>
+            </w:tabs>
+            <w:rPr>
+              <w:noProof/>
+              <w:lang w:eastAsia="en-US"/>
+            </w:rPr>
+          </w:pPr>
+          <w:hyperlink w:anchor="_Toc518378201" w:history="1">
+            <w:r>
+              <w:rPr>
+                <w:rStyle w:val="Hyperlink"/>
+                <w:noProof/>
+              </w:rPr>
+              <w:t>3.</w:t>
+            </w:r>
+            <w:r>
+              <w:rPr>
+                <w:noProof/>
+                <w:lang w:eastAsia="en-US"/>
+              </w:rPr>
+              <w:tab/>
+            </w:r>
+            <w:r>
+              <w:rPr>
+                <w:rStyle w:val="Hyperlink"/>
+                <w:noProof/>
+              </w:rPr>
+              <w:t>Update the team project to include this certificate</w:t>
+            </w:r>
+            <w:r>
+              <w:rPr>
+                <w:noProof/>
+                <w:webHidden/>
+              </w:rPr>
+              <w:tab/>
+            </w:r>
+            <w:r>
+              <w:rPr>
+                <w:noProof/>
+                <w:webHidden/>
+              </w:rPr>
+              <w:fldChar w:fldCharType="begin"/>
+            </w:r>
+            <w:r>
+              <w:rPr>
+                <w:noProof/>
+                <w:webHidden/>
+              </w:rPr>
+              <w:instrText xml:space="preserve"> PAGEREF _Toc518378201 \h </w:instrText>
+            </w:r>
+            <w:r>
+              <w:rPr>
+                <w:noProof/>
+                <w:webHidden/>
+              </w:rPr>
+            </w:r>
+            <w:r>
+              <w:rPr>
+                <w:noProof/>
+                <w:webHidden/>
+              </w:rPr>
+              <w:fldChar w:fldCharType="separate"/>
+            </w:r>
+            <w:r>
+              <w:rPr>
+                <w:noProof/>
+                <w:webHidden/>
+              </w:rPr>
+              <w:t>15</w:t>
+            </w:r>
+            <w:r>
+              <w:rPr>
+                <w:noProof/>
+                <w:webHidden/>
+              </w:rPr>
+              <w:fldChar w:fldCharType="end"/>
+            </w:r>
+          </w:hyperlink>
+        </w:p>
+        <w:p>
+          <w:pPr>
+            <w:pStyle w:val="TOC3"/>
+            <w:tabs>
+              <w:tab w:val="left" w:pos="880"/>
+              <w:tab w:val="right" w:leader="dot" w:pos="8630"/>
+            </w:tabs>
+            <w:rPr>
+              <w:noProof/>
+              <w:lang w:eastAsia="en-US"/>
+            </w:rPr>
+          </w:pPr>
+          <w:hyperlink w:anchor="_Toc518378202" w:history="1">
+            <w:r>
+              <w:rPr>
+                <w:rStyle w:val="Hyperlink"/>
+                <w:noProof/>
+              </w:rPr>
+              <w:t>4.</w:t>
+            </w:r>
+            <w:r>
+              <w:rPr>
+                <w:noProof/>
+                <w:lang w:eastAsia="en-US"/>
+              </w:rPr>
+              <w:tab/>
+            </w:r>
+            <w:r>
+              <w:rPr>
+                <w:rStyle w:val="Hyperlink"/>
+                <w:noProof/>
+              </w:rPr>
+              <w:t>Configure the app settings in Azure portal.</w:t>
+            </w:r>
+            <w:r>
+              <w:rPr>
+                <w:noProof/>
+                <w:webHidden/>
+              </w:rPr>
+              <w:tab/>
+            </w:r>
+            <w:r>
+              <w:rPr>
+                <w:noProof/>
+                <w:webHidden/>
+              </w:rPr>
+              <w:fldChar w:fldCharType="begin"/>
+            </w:r>
+            <w:r>
+              <w:rPr>
+                <w:noProof/>
+                <w:webHidden/>
+              </w:rPr>
+              <w:instrText xml:space="preserve"> PAGEREF _Toc518378202 \h </w:instrText>
+            </w:r>
+            <w:r>
+              <w:rPr>
+                <w:noProof/>
+                <w:webHidden/>
+              </w:rPr>
+            </w:r>
+            <w:r>
+              <w:rPr>
+                <w:noProof/>
+                <w:webHidden/>
+              </w:rPr>
+              <w:fldChar w:fldCharType="separate"/>
+            </w:r>
+            <w:r>
+              <w:rPr>
+                <w:noProof/>
+                <w:webHidden/>
+              </w:rPr>
+              <w:t>16</w:t>
+            </w:r>
+            <w:r>
+              <w:rPr>
+                <w:noProof/>
+                <w:webHidden/>
+              </w:rPr>
+              <w:fldChar w:fldCharType="end"/>
+            </w:r>
+          </w:hyperlink>
+        </w:p>
+        <w:p>
+          <w:pPr>
+            <w:pStyle w:val="TOC3"/>
+            <w:tabs>
+              <w:tab w:val="left" w:pos="880"/>
+              <w:tab w:val="right" w:leader="dot" w:pos="8630"/>
+            </w:tabs>
+            <w:rPr>
+              <w:noProof/>
+              <w:lang w:eastAsia="en-US"/>
+            </w:rPr>
+          </w:pPr>
+          <w:hyperlink w:anchor="_Toc518378203" w:history="1">
+            <w:r>
+              <w:rPr>
+                <w:rStyle w:val="Hyperlink"/>
+                <w:noProof/>
+              </w:rPr>
+              <w:t>5.</w:t>
+            </w:r>
+            <w:r>
+              <w:rPr>
+                <w:noProof/>
+                <w:lang w:eastAsia="en-US"/>
+              </w:rPr>
+              <w:tab/>
+            </w:r>
+            <w:r>
+              <w:rPr>
+                <w:rStyle w:val="Hyperlink"/>
+                <w:noProof/>
+              </w:rPr>
+              <w:t>Update the manifest file.</w:t>
+            </w:r>
+            <w:r>
+              <w:rPr>
+                <w:noProof/>
+                <w:webHidden/>
+              </w:rPr>
+              <w:tab/>
+            </w:r>
+            <w:r>
+              <w:rPr>
+                <w:noProof/>
+                <w:webHidden/>
+              </w:rPr>
+              <w:fldChar w:fldCharType="begin"/>
+            </w:r>
+            <w:r>
+              <w:rPr>
+                <w:noProof/>
+                <w:webHidden/>
+              </w:rPr>
+              <w:instrText xml:space="preserve"> PAGEREF _Toc518378203 \h </w:instrText>
+            </w:r>
+            <w:r>
+              <w:rPr>
+                <w:noProof/>
+                <w:webHidden/>
+              </w:rPr>
+            </w:r>
+            <w:r>
+              <w:rPr>
+                <w:noProof/>
+                <w:webHidden/>
+              </w:rPr>
+              <w:fldChar w:fldCharType="separate"/>
+            </w:r>
+            <w:r>
+              <w:rPr>
+                <w:noProof/>
+                <w:webHidden/>
+              </w:rPr>
+              <w:t>17</w:t>
+            </w:r>
+            <w:r>
+              <w:rPr>
+                <w:noProof/>
+                <w:webHidden/>
+              </w:rPr>
+              <w:fldChar w:fldCharType="end"/>
+            </w:r>
+          </w:hyperlink>
+        </w:p>
+        <w:p>
+          <w:pPr>
+            <w:pStyle w:val="TOC2"/>
+            <w:tabs>
+              <w:tab w:val="right" w:leader="dot" w:pos="8630"/>
+            </w:tabs>
+            <w:rPr>
+              <w:noProof/>
+              <w:lang w:eastAsia="en-US"/>
+            </w:rPr>
+          </w:pPr>
+          <w:hyperlink w:anchor="_Toc518378204" w:history="1">
+            <w:r>
+              <w:rPr>
+                <w:rStyle w:val="Hyperlink"/>
+                <w:noProof/>
+              </w:rPr>
+              <w:t>Configure SharePoint Catalog</w:t>
+            </w:r>
+            <w:r>
+              <w:rPr>
+                <w:noProof/>
+                <w:webHidden/>
+              </w:rPr>
+              <w:tab/>
+            </w:r>
+            <w:r>
+              <w:rPr>
+                <w:noProof/>
+                <w:webHidden/>
+              </w:rPr>
+              <w:fldChar w:fldCharType="begin"/>
+            </w:r>
+            <w:r>
+              <w:rPr>
+                <w:noProof/>
+                <w:webHidden/>
+              </w:rPr>
+              <w:instrText xml:space="preserve"> PAGEREF _Toc518378204 \h </w:instrText>
+            </w:r>
+            <w:r>
+              <w:rPr>
+                <w:noProof/>
+                <w:webHidden/>
+              </w:rPr>
+            </w:r>
+            <w:r>
+              <w:rPr>
+                <w:noProof/>
+                <w:webHidden/>
+              </w:rPr>
+              <w:fldChar w:fldCharType="separate"/>
+            </w:r>
+            <w:r>
+              <w:rPr>
+                <w:noProof/>
+                <w:webHidden/>
+              </w:rPr>
+              <w:t>18</w:t>
+            </w:r>
+            <w:r>
+              <w:rPr>
+                <w:noProof/>
+                <w:webHidden/>
+              </w:rPr>
+              <w:fldChar w:fldCharType="end"/>
+            </w:r>
+          </w:hyperlink>
+        </w:p>
+        <w:p>
+          <w:pPr>
+            <w:pStyle w:val="TOC2"/>
+            <w:tabs>
+              <w:tab w:val="right" w:leader="dot" w:pos="8630"/>
+            </w:tabs>
+            <w:rPr>
+              <w:noProof/>
+              <w:lang w:eastAsia="en-US"/>
+            </w:rPr>
+          </w:pPr>
+          <w:hyperlink w:anchor="_Toc518378205" w:history="1">
+            <w:r>
+              <w:rPr>
+                <w:rStyle w:val="Hyperlink"/>
+                <w:noProof/>
+              </w:rPr>
+              <w:t>Configure SharePoint Document ID Service</w:t>
+            </w:r>
+            <w:r>
+              <w:rPr>
+                <w:noProof/>
+                <w:webHidden/>
+              </w:rPr>
+              <w:tab/>
+            </w:r>
+            <w:r>
+              <w:rPr>
+                <w:noProof/>
+                <w:webHidden/>
+              </w:rPr>
+              <w:fldChar w:fldCharType="begin"/>
+            </w:r>
+            <w:r>
+              <w:rPr>
+                <w:noProof/>
+                <w:webHidden/>
+              </w:rPr>
+              <w:instrText xml:space="preserve"> PAGEREF _Toc518378205 \h </w:instrText>
+            </w:r>
+            <w:r>
+              <w:rPr>
+                <w:noProof/>
+                <w:webHidden/>
+              </w:rPr>
+            </w:r>
+            <w:r>
+              <w:rPr>
+                <w:noProof/>
+                <w:webHidden/>
+              </w:rPr>
+              <w:fldChar w:fldCharType="separate"/>
+            </w:r>
+            <w:r>
+              <w:rPr>
+                <w:noProof/>
+                <w:webHidden/>
+              </w:rPr>
+              <w:t>21</w:t>
+            </w:r>
+            <w:r>
+              <w:rPr>
+                <w:noProof/>
+                <w:webHidden/>
+              </w:rPr>
+              <w:fldChar w:fldCharType="end"/>
+            </w:r>
+          </w:hyperlink>
+        </w:p>
+        <w:p>
+          <w:pPr>
+            <w:pStyle w:val="TOC2"/>
+            <w:tabs>
+              <w:tab w:val="right" w:leader="dot" w:pos="8630"/>
+            </w:tabs>
+            <w:rPr>
+              <w:noProof/>
+              <w:lang w:eastAsia="en-US"/>
+            </w:rPr>
+          </w:pPr>
+          <w:hyperlink w:anchor="_Toc518378206" w:history="1">
+            <w:r>
+              <w:rPr>
+                <w:rStyle w:val="Hyperlink"/>
+                <w:noProof/>
+              </w:rPr>
+              <w:t>Publish website</w:t>
+            </w:r>
+            <w:r>
+              <w:rPr>
+                <w:noProof/>
+                <w:webHidden/>
+              </w:rPr>
+              <w:tab/>
+            </w:r>
+            <w:r>
+              <w:rPr>
+                <w:noProof/>
+                <w:webHidden/>
+              </w:rPr>
+              <w:fldChar w:fldCharType="begin"/>
+            </w:r>
+            <w:r>
+              <w:rPr>
+                <w:noProof/>
+                <w:webHidden/>
+              </w:rPr>
+              <w:instrText xml:space="preserve"> PAGEREF _Toc518378206 \h </w:instrText>
+            </w:r>
+            <w:r>
+              <w:rPr>
+                <w:noProof/>
+                <w:webHidden/>
+              </w:rPr>
+            </w:r>
+            <w:r>
+              <w:rPr>
+                <w:noProof/>
+                <w:webHidden/>
+              </w:rPr>
+              <w:fldChar w:fldCharType="separate"/>
+            </w:r>
+            <w:r>
+              <w:rPr>
+                <w:noProof/>
+                <w:webHidden/>
+              </w:rPr>
+              <w:t>22</w:t>
+            </w:r>
+            <w:r>
+              <w:rPr>
+                <w:noProof/>
+                <w:webHidden/>
+              </w:rPr>
+              <w:fldChar w:fldCharType="end"/>
+            </w:r>
+          </w:hyperlink>
+        </w:p>
+        <w:p>
+          <w:pPr>
+            <w:pStyle w:val="TOC2"/>
+            <w:tabs>
+              <w:tab w:val="right" w:leader="dot" w:pos="8630"/>
+            </w:tabs>
+            <w:rPr>
+              <w:noProof/>
+              <w:lang w:eastAsia="en-US"/>
+            </w:rPr>
+          </w:pPr>
+          <w:hyperlink w:anchor="_Toc518378207" w:history="1">
+            <w:r>
+              <w:rPr>
+                <w:rStyle w:val="Hyperlink"/>
+                <w:noProof/>
+              </w:rPr>
+              <w:t>Encrypt the Azure connection string in application settings</w:t>
+            </w:r>
+            <w:r>
+              <w:rPr>
+                <w:noProof/>
+                <w:webHidden/>
+              </w:rPr>
+              <w:tab/>
+            </w:r>
+            <w:r>
+              <w:rPr>
+                <w:noProof/>
+                <w:webHidden/>
+              </w:rPr>
+              <w:fldChar w:fldCharType="begin"/>
+            </w:r>
+            <w:r>
+              <w:rPr>
+                <w:noProof/>
+                <w:webHidden/>
+              </w:rPr>
+              <w:instrText xml:space="preserve"> PAGEREF _Toc518378207 \h </w:instrText>
+            </w:r>
+            <w:r>
+              <w:rPr>
+                <w:noProof/>
+                <w:webHidden/>
+              </w:rPr>
+            </w:r>
+            <w:r>
+              <w:rPr>
+                <w:noProof/>
+                <w:webHidden/>
+              </w:rPr>
+              <w:fldChar w:fldCharType="separate"/>
+            </w:r>
+            <w:r>
+              <w:rPr>
+                <w:noProof/>
+                <w:webHidden/>
+              </w:rPr>
+              <w:t>25</w:t>
+            </w:r>
+            <w:r>
+              <w:rPr>
+                <w:noProof/>
+                <w:webHidden/>
+              </w:rPr>
+              <w:fldChar w:fldCharType="end"/>
+            </w:r>
+          </w:hyperlink>
+        </w:p>
+        <w:p>
+          <w:pPr>
+            <w:pStyle w:val="TOC3"/>
+            <w:tabs>
+              <w:tab w:val="left" w:pos="880"/>
+              <w:tab w:val="right" w:leader="dot" w:pos="8630"/>
+            </w:tabs>
+            <w:rPr>
+              <w:noProof/>
+              <w:lang w:eastAsia="en-US"/>
+            </w:rPr>
+          </w:pPr>
+          <w:hyperlink w:anchor="_Toc518378208" w:history="1">
+            <w:r>
+              <w:rPr>
+                <w:rStyle w:val="Hyperlink"/>
+                <w:noProof/>
+              </w:rPr>
+              <w:t>1.</w:t>
+            </w:r>
+            <w:r>
+              <w:rPr>
+                <w:noProof/>
+                <w:lang w:eastAsia="en-US"/>
+              </w:rPr>
+              <w:tab/>
+            </w:r>
+            <w:r>
+              <w:rPr>
+                <w:rStyle w:val="Hyperlink"/>
+                <w:noProof/>
+              </w:rPr>
+              <w:t>Login the Azure portal.</w:t>
+            </w:r>
+            <w:r>
+              <w:rPr>
+                <w:noProof/>
+                <w:webHidden/>
+              </w:rPr>
+              <w:tab/>
+            </w:r>
+            <w:r>
+              <w:rPr>
+                <w:noProof/>
+                <w:webHidden/>
+              </w:rPr>
+              <w:fldChar w:fldCharType="begin"/>
+            </w:r>
+            <w:r>
+              <w:rPr>
+                <w:noProof/>
+                <w:webHidden/>
+              </w:rPr>
+              <w:instrText xml:space="preserve"> PAGEREF _Toc518378208 \h </w:instrText>
+            </w:r>
+            <w:r>
+              <w:rPr>
+                <w:noProof/>
+                <w:webHidden/>
+              </w:rPr>
+            </w:r>
+            <w:r>
+              <w:rPr>
+                <w:noProof/>
+                <w:webHidden/>
+              </w:rPr>
+              <w:fldChar w:fldCharType="separate"/>
+            </w:r>
+            <w:r>
+              <w:rPr>
+                <w:noProof/>
+                <w:webHidden/>
+              </w:rPr>
+              <w:t>25</w:t>
+            </w:r>
+            <w:r>
+              <w:rPr>
+                <w:noProof/>
+                <w:webHidden/>
+              </w:rPr>
+              <w:fldChar w:fldCharType="end"/>
+            </w:r>
+          </w:hyperlink>
+        </w:p>
+        <w:p>
+          <w:pPr>
+            <w:pStyle w:val="TOC3"/>
+            <w:tabs>
+              <w:tab w:val="left" w:pos="880"/>
+              <w:tab w:val="right" w:leader="dot" w:pos="8630"/>
+            </w:tabs>
+            <w:rPr>
+              <w:noProof/>
+              <w:lang w:eastAsia="en-US"/>
+            </w:rPr>
+          </w:pPr>
+          <w:hyperlink w:anchor="_Toc518378209" w:history="1">
+            <w:r>
+              <w:rPr>
+                <w:rStyle w:val="Hyperlink"/>
+                <w:noProof/>
+              </w:rPr>
+              <w:t>2.</w:t>
+            </w:r>
+            <w:r>
+              <w:rPr>
+                <w:noProof/>
+                <w:lang w:eastAsia="en-US"/>
+              </w:rPr>
+              <w:tab/>
+            </w:r>
+            <w:r>
+              <w:rPr>
+                <w:rStyle w:val="Hyperlink"/>
+                <w:noProof/>
+              </w:rPr>
+              <w:t>Go to the web site.</w:t>
+            </w:r>
+            <w:r>
+              <w:rPr>
+                <w:noProof/>
+                <w:webHidden/>
+              </w:rPr>
+              <w:tab/>
+            </w:r>
+            <w:r>
+              <w:rPr>
+                <w:noProof/>
+                <w:webHidden/>
+              </w:rPr>
+              <w:fldChar w:fldCharType="begin"/>
+            </w:r>
+            <w:r>
+              <w:rPr>
+                <w:noProof/>
+                <w:webHidden/>
+              </w:rPr>
+              <w:instrText xml:space="preserve"> PAGEREF _Toc518378209 \h </w:instrText>
+            </w:r>
+            <w:r>
+              <w:rPr>
+                <w:noProof/>
+                <w:webHidden/>
+              </w:rPr>
+            </w:r>
+            <w:r>
+              <w:rPr>
+                <w:noProof/>
+                <w:webHidden/>
+              </w:rPr>
+              <w:fldChar w:fldCharType="separate"/>
+            </w:r>
+            <w:r>
+              <w:rPr>
+                <w:noProof/>
+                <w:webHidden/>
+              </w:rPr>
+              <w:t>25</w:t>
+            </w:r>
+            <w:r>
+              <w:rPr>
+                <w:noProof/>
+                <w:webHidden/>
+              </w:rPr>
+              <w:fldChar w:fldCharType="end"/>
+            </w:r>
+          </w:hyperlink>
+        </w:p>
+        <w:p>
+          <w:pPr>
+            <w:pStyle w:val="TOC3"/>
+            <w:tabs>
+              <w:tab w:val="left" w:pos="880"/>
+              <w:tab w:val="right" w:leader="dot" w:pos="8630"/>
+            </w:tabs>
+            <w:rPr>
+              <w:noProof/>
+              <w:lang w:eastAsia="en-US"/>
+            </w:rPr>
+          </w:pPr>
+          <w:hyperlink w:anchor="_Toc518378210" w:history="1">
+            <w:r>
+              <w:rPr>
+                <w:rStyle w:val="Hyperlink"/>
+                <w:noProof/>
+              </w:rPr>
+              <w:t>3.</w:t>
+            </w:r>
+            <w:r>
+              <w:rPr>
+                <w:noProof/>
+                <w:lang w:eastAsia="en-US"/>
+              </w:rPr>
+              <w:tab/>
+            </w:r>
+            <w:r>
+              <w:rPr>
+                <w:rStyle w:val="Hyperlink"/>
+                <w:noProof/>
+              </w:rPr>
+              <w:t>Go to the application settings</w:t>
+            </w:r>
+            <w:r>
+              <w:rPr>
+                <w:noProof/>
+                <w:webHidden/>
+              </w:rPr>
+              <w:tab/>
+            </w:r>
+            <w:r>
+              <w:rPr>
+                <w:noProof/>
+                <w:webHidden/>
+              </w:rPr>
+              <w:fldChar w:fldCharType="begin"/>
+            </w:r>
+            <w:r>
+              <w:rPr>
+                <w:noProof/>
+                <w:webHidden/>
+              </w:rPr>
+              <w:instrText xml:space="preserve"> PAGEREF _Toc518378210 \h </w:instrText>
+            </w:r>
+            <w:r>
+              <w:rPr>
+                <w:noProof/>
+                <w:webHidden/>
+              </w:rPr>
+            </w:r>
+            <w:r>
+              <w:rPr>
+                <w:noProof/>
+                <w:webHidden/>
+              </w:rPr>
+              <w:fldChar w:fldCharType="separate"/>
+            </w:r>
+            <w:r>
+              <w:rPr>
+                <w:noProof/>
+                <w:webHidden/>
+              </w:rPr>
+              <w:t>25</w:t>
+            </w:r>
+            <w:r>
+              <w:rPr>
+                <w:noProof/>
+                <w:webHidden/>
+              </w:rPr>
+              <w:fldChar w:fldCharType="end"/>
+            </w:r>
+          </w:hyperlink>
+        </w:p>
+        <w:p>
+          <w:pPr>
+            <w:pStyle w:val="TOC3"/>
+            <w:tabs>
+              <w:tab w:val="left" w:pos="880"/>
+              <w:tab w:val="right" w:leader="dot" w:pos="8630"/>
+            </w:tabs>
+            <w:rPr>
+              <w:noProof/>
+              <w:lang w:eastAsia="en-US"/>
+            </w:rPr>
+          </w:pPr>
+          <w:hyperlink w:anchor="_Toc518378211" w:history="1">
+            <w:r>
+              <w:rPr>
+                <w:rStyle w:val="Hyperlink"/>
+                <w:noProof/>
+              </w:rPr>
+              <w:t>4.</w:t>
+            </w:r>
+            <w:r>
+              <w:rPr>
+                <w:noProof/>
+                <w:lang w:eastAsia="en-US"/>
+              </w:rPr>
+              <w:tab/>
+            </w:r>
+            <w:r>
+              <w:rPr>
+                <w:rStyle w:val="Hyperlink"/>
+                <w:noProof/>
+              </w:rPr>
+              <w:t>Copy the connection strings</w:t>
+            </w:r>
+            <w:r>
+              <w:rPr>
+                <w:noProof/>
+                <w:webHidden/>
+              </w:rPr>
+              <w:tab/>
+            </w:r>
+            <w:r>
+              <w:rPr>
+                <w:noProof/>
+                <w:webHidden/>
+              </w:rPr>
+              <w:fldChar w:fldCharType="begin"/>
+            </w:r>
+            <w:r>
+              <w:rPr>
+                <w:noProof/>
+                <w:webHidden/>
+              </w:rPr>
+              <w:instrText xml:space="preserve"> PAGEREF _Toc518378211 \h </w:instrText>
+            </w:r>
+            <w:r>
+              <w:rPr>
+                <w:noProof/>
+                <w:webHidden/>
+              </w:rPr>
+            </w:r>
+            <w:r>
+              <w:rPr>
+                <w:noProof/>
+                <w:webHidden/>
+              </w:rPr>
+              <w:fldChar w:fldCharType="separate"/>
+            </w:r>
+            <w:r>
+              <w:rPr>
+                <w:noProof/>
+                <w:webHidden/>
+              </w:rPr>
+              <w:t>25</w:t>
+            </w:r>
+            <w:r>
+              <w:rPr>
+                <w:noProof/>
+                <w:webHidden/>
+              </w:rPr>
+              <w:fldChar w:fldCharType="end"/>
+            </w:r>
+          </w:hyperlink>
+        </w:p>
+        <w:p>
+          <w:pPr>
+            <w:pStyle w:val="TOC3"/>
+            <w:tabs>
+              <w:tab w:val="left" w:pos="880"/>
+              <w:tab w:val="right" w:leader="dot" w:pos="8630"/>
+            </w:tabs>
+            <w:rPr>
+              <w:noProof/>
+              <w:lang w:eastAsia="en-US"/>
+            </w:rPr>
+          </w:pPr>
+          <w:hyperlink w:anchor="_Toc518378212" w:history="1">
+            <w:r>
+              <w:rPr>
+                <w:rStyle w:val="Hyperlink"/>
+                <w:noProof/>
+              </w:rPr>
+              <w:t>5.</w:t>
+            </w:r>
+            <w:r>
+              <w:rPr>
+                <w:noProof/>
+                <w:lang w:eastAsia="en-US"/>
+              </w:rPr>
+              <w:tab/>
+            </w:r>
+            <w:r>
+              <w:rPr>
+                <w:rStyle w:val="Hyperlink"/>
+                <w:noProof/>
+              </w:rPr>
+              <w:t>Open SmartLink project</w:t>
+            </w:r>
+            <w:r>
+              <w:rPr>
+                <w:noProof/>
+                <w:webHidden/>
+              </w:rPr>
+              <w:tab/>
+            </w:r>
+            <w:r>
+              <w:rPr>
+                <w:noProof/>
+                <w:webHidden/>
+              </w:rPr>
+              <w:fldChar w:fldCharType="begin"/>
+            </w:r>
+            <w:r>
+              <w:rPr>
+                <w:noProof/>
+                <w:webHidden/>
+              </w:rPr>
+              <w:instrText xml:space="preserve"> PAGEREF _Toc518378212 \h </w:instrText>
+            </w:r>
+            <w:r>
+              <w:rPr>
+                <w:noProof/>
+                <w:webHidden/>
+              </w:rPr>
+            </w:r>
+            <w:r>
+              <w:rPr>
+                <w:noProof/>
+                <w:webHidden/>
+              </w:rPr>
+              <w:fldChar w:fldCharType="separate"/>
+            </w:r>
+            <w:r>
+              <w:rPr>
+                <w:noProof/>
+                <w:webHidden/>
+              </w:rPr>
+              <w:t>26</w:t>
+            </w:r>
+            <w:r>
+              <w:rPr>
+                <w:noProof/>
+                <w:webHidden/>
+              </w:rPr>
+              <w:fldChar w:fldCharType="end"/>
+            </w:r>
+          </w:hyperlink>
+        </w:p>
+        <w:p>
+          <w:pPr>
+            <w:pStyle w:val="TOC3"/>
+            <w:tabs>
+              <w:tab w:val="left" w:pos="880"/>
+              <w:tab w:val="right" w:leader="dot" w:pos="8630"/>
+            </w:tabs>
+            <w:rPr>
+              <w:noProof/>
+              <w:lang w:eastAsia="en-US"/>
+            </w:rPr>
+          </w:pPr>
+          <w:hyperlink w:anchor="_Toc518378213" w:history="1">
+            <w:r>
+              <w:rPr>
+                <w:rStyle w:val="Hyperlink"/>
+                <w:noProof/>
+              </w:rPr>
+              <w:t>6.</w:t>
+            </w:r>
+            <w:r>
+              <w:rPr>
+                <w:noProof/>
+                <w:lang w:eastAsia="en-US"/>
+              </w:rPr>
+              <w:tab/>
+            </w:r>
+            <w:r>
+              <w:rPr>
+                <w:rStyle w:val="Hyperlink"/>
+                <w:noProof/>
+              </w:rPr>
+              <w:t>Encrypt connection strings</w:t>
+            </w:r>
+            <w:r>
+              <w:rPr>
+                <w:noProof/>
+                <w:webHidden/>
+              </w:rPr>
+              <w:tab/>
+            </w:r>
+            <w:r>
+              <w:rPr>
+                <w:noProof/>
+                <w:webHidden/>
+              </w:rPr>
+              <w:fldChar w:fldCharType="begin"/>
+            </w:r>
+            <w:r>
+              <w:rPr>
+                <w:noProof/>
+                <w:webHidden/>
+              </w:rPr>
+              <w:instrText xml:space="preserve"> PAGEREF _Toc518378213 \h </w:instrText>
+            </w:r>
+            <w:r>
+              <w:rPr>
+                <w:noProof/>
+                <w:webHidden/>
+              </w:rPr>
+            </w:r>
+            <w:r>
+              <w:rPr>
+                <w:noProof/>
+                <w:webHidden/>
+              </w:rPr>
+              <w:fldChar w:fldCharType="separate"/>
+            </w:r>
+            <w:r>
+              <w:rPr>
+                <w:noProof/>
+                <w:webHidden/>
+              </w:rPr>
+              <w:t>26</w:t>
+            </w:r>
+            <w:r>
+              <w:rPr>
+                <w:noProof/>
+                <w:webHidden/>
+              </w:rPr>
+              <w:fldChar w:fldCharType="end"/>
+            </w:r>
+          </w:hyperlink>
+        </w:p>
+        <w:p>
+          <w:pPr>
+            <w:pStyle w:val="TOC2"/>
+            <w:tabs>
+              <w:tab w:val="right" w:leader="dot" w:pos="8630"/>
+            </w:tabs>
+            <w:rPr>
+              <w:noProof/>
+              <w:lang w:eastAsia="en-US"/>
+            </w:rPr>
+          </w:pPr>
+          <w:hyperlink w:anchor="_Toc518378214" w:history="1">
+            <w:r>
+              <w:rPr>
+                <w:rStyle w:val="Hyperlink"/>
+                <w:noProof/>
+              </w:rPr>
+              <w:t>Configure always encrypted feature for database</w:t>
+            </w:r>
+            <w:r>
+              <w:rPr>
+                <w:noProof/>
+                <w:webHidden/>
+              </w:rPr>
+              <w:tab/>
+            </w:r>
+            <w:r>
+              <w:rPr>
+                <w:noProof/>
+                <w:webHidden/>
+              </w:rPr>
+              <w:fldChar w:fldCharType="begin"/>
+            </w:r>
+            <w:r>
+              <w:rPr>
+                <w:noProof/>
+                <w:webHidden/>
+              </w:rPr>
+              <w:instrText xml:space="preserve"> PAGEREF _Toc518378214 \h </w:instrText>
+            </w:r>
+            <w:r>
+              <w:rPr>
+                <w:noProof/>
+                <w:webHidden/>
+              </w:rPr>
+            </w:r>
+            <w:r>
+              <w:rPr>
+                <w:noProof/>
+                <w:webHidden/>
+              </w:rPr>
+              <w:fldChar w:fldCharType="separate"/>
+            </w:r>
+            <w:r>
+              <w:rPr>
+                <w:noProof/>
+                <w:webHidden/>
+              </w:rPr>
+              <w:t>27</w:t>
+            </w:r>
+            <w:r>
+              <w:rPr>
+                <w:noProof/>
+                <w:webHidden/>
+              </w:rPr>
+              <w:fldChar w:fldCharType="end"/>
+            </w:r>
+          </w:hyperlink>
+        </w:p>
+        <w:p>
+          <w:pPr>
+            <w:pStyle w:val="TOC3"/>
+            <w:tabs>
+              <w:tab w:val="left" w:pos="880"/>
+              <w:tab w:val="right" w:leader="dot" w:pos="8630"/>
+            </w:tabs>
+            <w:rPr>
+              <w:noProof/>
+              <w:lang w:eastAsia="en-US"/>
+            </w:rPr>
+          </w:pPr>
+          <w:hyperlink w:anchor="_Toc518378215" w:history="1">
+            <w:r>
+              <w:rPr>
+                <w:rStyle w:val="Hyperlink"/>
+                <w:noProof/>
+              </w:rPr>
+              <w:t>1.</w:t>
+            </w:r>
+            <w:r>
+              <w:rPr>
+                <w:noProof/>
+                <w:lang w:eastAsia="en-US"/>
+              </w:rPr>
+              <w:tab/>
+            </w:r>
+            <w:r>
+              <w:rPr>
+                <w:rStyle w:val="Hyperlink"/>
+                <w:noProof/>
+              </w:rPr>
+              <w:t>Create Key Vault.</w:t>
+            </w:r>
+            <w:r>
+              <w:rPr>
+                <w:noProof/>
+                <w:webHidden/>
+              </w:rPr>
+              <w:tab/>
+            </w:r>
+            <w:r>
+              <w:rPr>
+                <w:noProof/>
+                <w:webHidden/>
+              </w:rPr>
+              <w:fldChar w:fldCharType="begin"/>
+            </w:r>
+            <w:r>
+              <w:rPr>
+                <w:noProof/>
+                <w:webHidden/>
+              </w:rPr>
+              <w:instrText xml:space="preserve"> PAGEREF _Toc518378215 \h </w:instrText>
+            </w:r>
+            <w:r>
+              <w:rPr>
+                <w:noProof/>
+                <w:webHidden/>
+              </w:rPr>
+            </w:r>
+            <w:r>
+              <w:rPr>
+                <w:noProof/>
+                <w:webHidden/>
+              </w:rPr>
+              <w:fldChar w:fldCharType="separate"/>
+            </w:r>
+            <w:r>
+              <w:rPr>
+                <w:noProof/>
+                <w:webHidden/>
+              </w:rPr>
+              <w:t>27</w:t>
+            </w:r>
+            <w:r>
+              <w:rPr>
+                <w:noProof/>
+                <w:webHidden/>
+              </w:rPr>
+              <w:fldChar w:fldCharType="end"/>
+            </w:r>
+          </w:hyperlink>
+        </w:p>
+        <w:p>
+          <w:pPr>
+            <w:pStyle w:val="TOC2"/>
+            <w:tabs>
+              <w:tab w:val="right" w:leader="dot" w:pos="8630"/>
+            </w:tabs>
+            <w:rPr>
+              <w:noProof/>
+              <w:lang w:eastAsia="en-US"/>
+            </w:rPr>
+          </w:pPr>
+          <w:hyperlink w:anchor="_Toc518378216" w:history="1">
+            <w:r>
+              <w:rPr>
+                <w:rStyle w:val="Hyperlink"/>
+                <w:noProof/>
+              </w:rPr>
+              <w:t>Encrypt the database connection string in application settings</w:t>
+            </w:r>
+            <w:r>
+              <w:rPr>
+                <w:noProof/>
+                <w:webHidden/>
+              </w:rPr>
+              <w:tab/>
+            </w:r>
+            <w:r>
+              <w:rPr>
+                <w:noProof/>
+                <w:webHidden/>
+              </w:rPr>
+              <w:fldChar w:fldCharType="begin"/>
+            </w:r>
+            <w:r>
+              <w:rPr>
+                <w:noProof/>
+                <w:webHidden/>
+              </w:rPr>
+              <w:instrText xml:space="preserve"> PAGEREF _Toc518378216 \h </w:instrText>
+            </w:r>
+            <w:r>
+              <w:rPr>
+                <w:noProof/>
+                <w:webHidden/>
+              </w:rPr>
+            </w:r>
+            <w:r>
+              <w:rPr>
+                <w:noProof/>
+                <w:webHidden/>
+              </w:rPr>
+              <w:fldChar w:fldCharType="separate"/>
+            </w:r>
+            <w:r>
+              <w:rPr>
+                <w:noProof/>
+                <w:webHidden/>
+              </w:rPr>
+              <w:t>36</w:t>
+            </w:r>
+            <w:r>
+              <w:rPr>
+                <w:noProof/>
+                <w:webHidden/>
+              </w:rPr>
+              <w:fldChar w:fldCharType="end"/>
+            </w:r>
+          </w:hyperlink>
+        </w:p>
+        <w:p>
+          <w:pPr>
+            <w:pStyle w:val="TOC3"/>
+            <w:tabs>
+              <w:tab w:val="left" w:pos="880"/>
+              <w:tab w:val="right" w:leader="dot" w:pos="8630"/>
+            </w:tabs>
+            <w:rPr>
+              <w:noProof/>
+              <w:lang w:eastAsia="en-US"/>
+            </w:rPr>
+          </w:pPr>
+          <w:hyperlink w:anchor="_Toc518378217" w:history="1">
+            <w:r>
+              <w:rPr>
+                <w:rStyle w:val="Hyperlink"/>
+                <w:noProof/>
+              </w:rPr>
+              <w:t>1.</w:t>
+            </w:r>
+            <w:r>
+              <w:rPr>
+                <w:noProof/>
+                <w:lang w:eastAsia="en-US"/>
+              </w:rPr>
+              <w:tab/>
+            </w:r>
+            <w:r>
+              <w:rPr>
+                <w:rStyle w:val="Hyperlink"/>
+                <w:noProof/>
+              </w:rPr>
+              <w:t>Login to the Azure portal.</w:t>
+            </w:r>
+            <w:r>
+              <w:rPr>
+                <w:noProof/>
+                <w:webHidden/>
+              </w:rPr>
+              <w:tab/>
+            </w:r>
+            <w:r>
+              <w:rPr>
+                <w:noProof/>
+                <w:webHidden/>
+              </w:rPr>
+              <w:fldChar w:fldCharType="begin"/>
+            </w:r>
+            <w:r>
+              <w:rPr>
+                <w:noProof/>
+                <w:webHidden/>
+              </w:rPr>
+              <w:instrText xml:space="preserve"> PAGEREF _Toc518378217 \h </w:instrText>
+            </w:r>
+            <w:r>
+              <w:rPr>
+                <w:noProof/>
+                <w:webHidden/>
+              </w:rPr>
+            </w:r>
+            <w:r>
+              <w:rPr>
+                <w:noProof/>
+                <w:webHidden/>
+              </w:rPr>
+              <w:fldChar w:fldCharType="separate"/>
+            </w:r>
+            <w:r>
+              <w:rPr>
+                <w:noProof/>
+                <w:webHidden/>
+              </w:rPr>
+              <w:t>36</w:t>
+            </w:r>
+            <w:r>
+              <w:rPr>
+                <w:noProof/>
+                <w:webHidden/>
+              </w:rPr>
+              <w:fldChar w:fldCharType="end"/>
+            </w:r>
+          </w:hyperlink>
+        </w:p>
+        <w:p>
+          <w:pPr>
+            <w:pStyle w:val="TOC3"/>
+            <w:tabs>
+              <w:tab w:val="left" w:pos="880"/>
+              <w:tab w:val="right" w:leader="dot" w:pos="8630"/>
+            </w:tabs>
+            <w:rPr>
+              <w:noProof/>
+              <w:lang w:eastAsia="en-US"/>
+            </w:rPr>
+          </w:pPr>
+          <w:hyperlink w:anchor="_Toc518378218" w:history="1">
+            <w:r>
+              <w:rPr>
+                <w:rStyle w:val="Hyperlink"/>
+                <w:noProof/>
+              </w:rPr>
+              <w:t>2.</w:t>
+            </w:r>
+            <w:r>
+              <w:rPr>
+                <w:noProof/>
+                <w:lang w:eastAsia="en-US"/>
+              </w:rPr>
+              <w:tab/>
+            </w:r>
+            <w:r>
+              <w:rPr>
+                <w:rStyle w:val="Hyperlink"/>
+                <w:noProof/>
+              </w:rPr>
+              <w:t>Go the web site.</w:t>
+            </w:r>
+            <w:r>
+              <w:rPr>
+                <w:noProof/>
+                <w:webHidden/>
+              </w:rPr>
+              <w:tab/>
+            </w:r>
+            <w:r>
+              <w:rPr>
+                <w:noProof/>
+                <w:webHidden/>
+              </w:rPr>
+              <w:fldChar w:fldCharType="begin"/>
+            </w:r>
+            <w:r>
+              <w:rPr>
+                <w:noProof/>
+                <w:webHidden/>
+              </w:rPr>
+              <w:instrText xml:space="preserve"> PAGEREF _Toc518378218 \h </w:instrText>
+            </w:r>
+            <w:r>
+              <w:rPr>
+                <w:noProof/>
+                <w:webHidden/>
+              </w:rPr>
+            </w:r>
+            <w:r>
+              <w:rPr>
+                <w:noProof/>
+                <w:webHidden/>
+              </w:rPr>
+              <w:fldChar w:fldCharType="separate"/>
+            </w:r>
+            <w:r>
+              <w:rPr>
+                <w:noProof/>
+                <w:webHidden/>
+              </w:rPr>
+              <w:t>36</w:t>
+            </w:r>
+            <w:r>
+              <w:rPr>
+                <w:noProof/>
+                <w:webHidden/>
+              </w:rPr>
+              <w:fldChar w:fldCharType="end"/>
+            </w:r>
+          </w:hyperlink>
+        </w:p>
+        <w:p>
+          <w:pPr>
+            <w:pStyle w:val="TOC3"/>
+            <w:tabs>
+              <w:tab w:val="left" w:pos="880"/>
+              <w:tab w:val="right" w:leader="dot" w:pos="8630"/>
+            </w:tabs>
+            <w:rPr>
+              <w:noProof/>
+              <w:lang w:eastAsia="en-US"/>
+            </w:rPr>
+          </w:pPr>
+          <w:hyperlink w:anchor="_Toc518378219" w:history="1">
+            <w:r>
+              <w:rPr>
+                <w:rStyle w:val="Hyperlink"/>
+                <w:noProof/>
+              </w:rPr>
+              <w:t>3.</w:t>
+            </w:r>
+            <w:r>
+              <w:rPr>
+                <w:noProof/>
+                <w:lang w:eastAsia="en-US"/>
+              </w:rPr>
+              <w:tab/>
+            </w:r>
+            <w:r>
+              <w:rPr>
+                <w:rStyle w:val="Hyperlink"/>
+                <w:noProof/>
+              </w:rPr>
+              <w:t>Go the application settings.</w:t>
+            </w:r>
+            <w:r>
+              <w:rPr>
+                <w:noProof/>
+                <w:webHidden/>
+              </w:rPr>
+              <w:tab/>
+            </w:r>
+            <w:r>
+              <w:rPr>
+                <w:noProof/>
+                <w:webHidden/>
+              </w:rPr>
+              <w:fldChar w:fldCharType="begin"/>
+            </w:r>
+            <w:r>
+              <w:rPr>
+                <w:noProof/>
+                <w:webHidden/>
+              </w:rPr>
+              <w:instrText xml:space="preserve"> PAGEREF _Toc518378219 \h </w:instrText>
+            </w:r>
+            <w:r>
+              <w:rPr>
+                <w:noProof/>
+                <w:webHidden/>
+              </w:rPr>
+            </w:r>
+            <w:r>
+              <w:rPr>
+                <w:noProof/>
+                <w:webHidden/>
+              </w:rPr>
+              <w:fldChar w:fldCharType="separate"/>
+            </w:r>
+            <w:r>
+              <w:rPr>
+                <w:noProof/>
+                <w:webHidden/>
+              </w:rPr>
+              <w:t>36</w:t>
+            </w:r>
+            <w:r>
+              <w:rPr>
+                <w:noProof/>
+                <w:webHidden/>
+              </w:rPr>
+              <w:fldChar w:fldCharType="end"/>
+            </w:r>
+          </w:hyperlink>
+        </w:p>
+        <w:p>
+          <w:pPr>
+            <w:pStyle w:val="TOC3"/>
+            <w:tabs>
+              <w:tab w:val="left" w:pos="880"/>
+              <w:tab w:val="right" w:leader="dot" w:pos="8630"/>
+            </w:tabs>
+            <w:rPr>
+              <w:noProof/>
+              <w:lang w:eastAsia="en-US"/>
+            </w:rPr>
+          </w:pPr>
+          <w:hyperlink w:anchor="_Toc518378220" w:history="1">
+            <w:r>
+              <w:rPr>
+                <w:rStyle w:val="Hyperlink"/>
+                <w:noProof/>
+              </w:rPr>
+              <w:t>4.</w:t>
+            </w:r>
+            <w:r>
+              <w:rPr>
+                <w:noProof/>
+                <w:lang w:eastAsia="en-US"/>
+              </w:rPr>
+              <w:tab/>
+            </w:r>
+            <w:r>
+              <w:rPr>
+                <w:rStyle w:val="Hyperlink"/>
+                <w:noProof/>
+              </w:rPr>
+              <w:t>Copy the value of DefaultConnection. If it is encrypted, please decrypt it first.</w:t>
+            </w:r>
+            <w:r>
+              <w:rPr>
+                <w:noProof/>
+                <w:webHidden/>
+              </w:rPr>
+              <w:tab/>
+            </w:r>
+            <w:r>
+              <w:rPr>
+                <w:noProof/>
+                <w:webHidden/>
+              </w:rPr>
+              <w:fldChar w:fldCharType="begin"/>
+            </w:r>
+            <w:r>
+              <w:rPr>
+                <w:noProof/>
+                <w:webHidden/>
+              </w:rPr>
+              <w:instrText xml:space="preserve"> PAGEREF _Toc518378220 \h </w:instrText>
+            </w:r>
+            <w:r>
+              <w:rPr>
+                <w:noProof/>
+                <w:webHidden/>
+              </w:rPr>
+            </w:r>
+            <w:r>
+              <w:rPr>
+                <w:noProof/>
+                <w:webHidden/>
+              </w:rPr>
+              <w:fldChar w:fldCharType="separate"/>
+            </w:r>
+            <w:r>
+              <w:rPr>
+                <w:noProof/>
+                <w:webHidden/>
+              </w:rPr>
+              <w:t>36</w:t>
+            </w:r>
+            <w:r>
+              <w:rPr>
+                <w:noProof/>
+                <w:webHidden/>
+              </w:rPr>
+              <w:fldChar w:fldCharType="end"/>
+            </w:r>
+          </w:hyperlink>
+        </w:p>
+        <w:p>
+          <w:pPr>
+            <w:pStyle w:val="TOC3"/>
+            <w:tabs>
+              <w:tab w:val="left" w:pos="880"/>
+              <w:tab w:val="right" w:leader="dot" w:pos="8630"/>
+            </w:tabs>
+            <w:rPr>
+              <w:noProof/>
+              <w:lang w:eastAsia="en-US"/>
+            </w:rPr>
+          </w:pPr>
+          <w:hyperlink w:anchor="_Toc518378221" w:history="1">
+            <w:r>
+              <w:rPr>
+                <w:rStyle w:val="Hyperlink"/>
+                <w:noProof/>
+              </w:rPr>
+              <w:t>5.</w:t>
+            </w:r>
+            <w:r>
+              <w:rPr>
+                <w:noProof/>
+                <w:lang w:eastAsia="en-US"/>
+              </w:rPr>
+              <w:tab/>
+            </w:r>
+            <w:r>
+              <w:rPr>
+                <w:rStyle w:val="Hyperlink"/>
+                <w:noProof/>
+              </w:rPr>
+              <w:t>Please make sure the unencrypted connection string looks like the format below.</w:t>
+            </w:r>
+            <w:r>
+              <w:rPr>
+                <w:noProof/>
+                <w:webHidden/>
+              </w:rPr>
+              <w:tab/>
+            </w:r>
+            <w:r>
+              <w:rPr>
+                <w:noProof/>
+                <w:webHidden/>
+              </w:rPr>
+              <w:fldChar w:fldCharType="begin"/>
+            </w:r>
+            <w:r>
+              <w:rPr>
+                <w:noProof/>
+                <w:webHidden/>
+              </w:rPr>
+              <w:instrText xml:space="preserve"> PAGEREF _Toc518378221 \h </w:instrText>
+            </w:r>
+            <w:r>
+              <w:rPr>
+                <w:noProof/>
+                <w:webHidden/>
+              </w:rPr>
+            </w:r>
+            <w:r>
+              <w:rPr>
+                <w:noProof/>
+                <w:webHidden/>
+              </w:rPr>
+              <w:fldChar w:fldCharType="separate"/>
+            </w:r>
+            <w:r>
+              <w:rPr>
+                <w:noProof/>
+                <w:webHidden/>
+              </w:rPr>
+              <w:t>37</w:t>
+            </w:r>
+            <w:r>
+              <w:rPr>
+                <w:noProof/>
+                <w:webHidden/>
+              </w:rPr>
+              <w:fldChar w:fldCharType="end"/>
+            </w:r>
+          </w:hyperlink>
+        </w:p>
+        <w:p>
+          <w:pPr>
+            <w:pStyle w:val="TOC3"/>
+            <w:tabs>
+              <w:tab w:val="left" w:pos="880"/>
+              <w:tab w:val="right" w:leader="dot" w:pos="8630"/>
+            </w:tabs>
+            <w:rPr>
+              <w:noProof/>
+              <w:lang w:eastAsia="en-US"/>
+            </w:rPr>
+          </w:pPr>
+          <w:hyperlink w:anchor="_Toc518378222" w:history="1">
+            <w:r>
+              <w:rPr>
+                <w:rStyle w:val="Hyperlink"/>
+                <w:noProof/>
+              </w:rPr>
+              <w:t>6.</w:t>
+            </w:r>
+            <w:r>
+              <w:rPr>
+                <w:noProof/>
+                <w:lang w:eastAsia="en-US"/>
+              </w:rPr>
+              <w:tab/>
+            </w:r>
+            <w:r>
+              <w:rPr>
+                <w:rStyle w:val="Hyperlink"/>
+                <w:noProof/>
+              </w:rPr>
+              <w:t>Encrypt the connection string.</w:t>
+            </w:r>
+            <w:r>
+              <w:rPr>
+                <w:noProof/>
+                <w:webHidden/>
+              </w:rPr>
+              <w:tab/>
+            </w:r>
+            <w:r>
+              <w:rPr>
+                <w:noProof/>
+                <w:webHidden/>
+              </w:rPr>
+              <w:fldChar w:fldCharType="begin"/>
+            </w:r>
+            <w:r>
+              <w:rPr>
+                <w:noProof/>
+                <w:webHidden/>
+              </w:rPr>
+              <w:instrText xml:space="preserve"> PAGEREF _Toc518378222 \h </w:instrText>
+            </w:r>
+            <w:r>
+              <w:rPr>
+                <w:noProof/>
+                <w:webHidden/>
+              </w:rPr>
+            </w:r>
+            <w:r>
+              <w:rPr>
+                <w:noProof/>
+                <w:webHidden/>
+              </w:rPr>
+              <w:fldChar w:fldCharType="separate"/>
+            </w:r>
+            <w:r>
+              <w:rPr>
+                <w:noProof/>
+                <w:webHidden/>
+              </w:rPr>
+              <w:t>37</w:t>
+            </w:r>
+            <w:r>
+              <w:rPr>
+                <w:noProof/>
+                <w:webHidden/>
+              </w:rPr>
+              <w:fldChar w:fldCharType="end"/>
+            </w:r>
+          </w:hyperlink>
+        </w:p>
+        <w:p>
+          <w:pPr>
+            <w:pStyle w:val="TOC2"/>
+            <w:tabs>
+              <w:tab w:val="right" w:leader="dot" w:pos="8630"/>
+            </w:tabs>
+            <w:rPr>
+              <w:noProof/>
+              <w:lang w:eastAsia="en-US"/>
+            </w:rPr>
+          </w:pPr>
+          <w:hyperlink w:anchor="_Toc518378223" w:history="1">
+            <w:r>
+              <w:rPr>
+                <w:rStyle w:val="Hyperlink"/>
+                <w:noProof/>
+              </w:rPr>
+              <w:t>Install Excel Add-in</w:t>
+            </w:r>
+            <w:r>
+              <w:rPr>
+                <w:noProof/>
+                <w:webHidden/>
+              </w:rPr>
+              <w:tab/>
+            </w:r>
+            <w:r>
+              <w:rPr>
+                <w:noProof/>
+                <w:webHidden/>
+              </w:rPr>
+              <w:fldChar w:fldCharType="begin"/>
+            </w:r>
+            <w:r>
+              <w:rPr>
+                <w:noProof/>
+                <w:webHidden/>
+              </w:rPr>
+              <w:instrText xml:space="preserve"> PAGEREF _Toc518378223 \h </w:instrText>
+            </w:r>
+            <w:r>
+              <w:rPr>
+                <w:noProof/>
+                <w:webHidden/>
+              </w:rPr>
+            </w:r>
+            <w:r>
+              <w:rPr>
+                <w:noProof/>
+                <w:webHidden/>
+              </w:rPr>
+              <w:fldChar w:fldCharType="separate"/>
+            </w:r>
+            <w:r>
+              <w:rPr>
+                <w:noProof/>
+                <w:webHidden/>
+              </w:rPr>
+              <w:t>38</w:t>
+            </w:r>
+            <w:r>
+              <w:rPr>
+                <w:noProof/>
+                <w:webHidden/>
+              </w:rPr>
+              <w:fldChar w:fldCharType="end"/>
+            </w:r>
+          </w:hyperlink>
+        </w:p>
+        <w:p>
+          <w:pPr>
+            <w:pStyle w:val="TOC2"/>
+            <w:tabs>
+              <w:tab w:val="right" w:leader="dot" w:pos="8630"/>
+            </w:tabs>
+            <w:rPr>
+              <w:noProof/>
+              <w:lang w:eastAsia="en-US"/>
+            </w:rPr>
+          </w:pPr>
+          <w:hyperlink w:anchor="_Toc518378224" w:history="1">
+            <w:r>
+              <w:rPr>
+                <w:rStyle w:val="Hyperlink"/>
+                <w:noProof/>
+              </w:rPr>
+              <w:t>Install Word Add-in</w:t>
+            </w:r>
+            <w:r>
+              <w:rPr>
+                <w:noProof/>
+                <w:webHidden/>
+              </w:rPr>
+              <w:tab/>
+            </w:r>
+            <w:r>
+              <w:rPr>
+                <w:noProof/>
+                <w:webHidden/>
+              </w:rPr>
+              <w:fldChar w:fldCharType="begin"/>
+            </w:r>
+            <w:r>
+              <w:rPr>
+                <w:noProof/>
+                <w:webHidden/>
+              </w:rPr>
+              <w:instrText xml:space="preserve"> PAGEREF _Toc518378224 \h </w:instrText>
+            </w:r>
+            <w:r>
+              <w:rPr>
+                <w:noProof/>
+                <w:webHidden/>
+              </w:rPr>
+            </w:r>
+            <w:r>
+              <w:rPr>
+                <w:noProof/>
+                <w:webHidden/>
+              </w:rPr>
+              <w:fldChar w:fldCharType="separate"/>
+            </w:r>
+            <w:r>
+              <w:rPr>
+                <w:noProof/>
+                <w:webHidden/>
+              </w:rPr>
+              <w:t>41</w:t>
+            </w:r>
+            <w:r>
+              <w:rPr>
+                <w:noProof/>
+                <w:webHidden/>
+              </w:rPr>
+              <w:fldChar w:fldCharType="end"/>
+            </w:r>
+          </w:hyperlink>
+        </w:p>
+        <w:p>
+          <w:r>
+            <w:rPr>
+              <w:b/>
+              <w:bCs/>
+              <w:noProof/>
+            </w:rPr>
+            <w:fldChar w:fldCharType="end"/>
+          </w:r>
+        </w:p>
+      </w:sdtContent>
+    </w:sdt>
+    <w:p>
+      <w:pPr>
+        <w:pStyle w:val="Heading2"/>
+        <w:rPr>
+          <w:sz w:val="28"/>
+          <w:szCs w:val="28"/>
+        </w:rPr>
+      </w:pPr>
+      <w:bookmarkStart w:id="1" w:name="_Toc518378194"/>
+      <w:bookmarkStart w:id="2" w:name="_GoBack"/>
+      <w:bookmarkEnd w:id="2"/>
+      <w:r>
+        <w:rPr>
+          <w:sz w:val="28"/>
+          <w:szCs w:val="28"/>
+        </w:rPr>
+        <w:lastRenderedPageBreak/>
         <w:t>Create Azure Resources</w:t>
       </w:r>
+      <w:bookmarkEnd w:id="1"/>
     </w:p>
     <w:p>
       <w:pPr>
         <w:pStyle w:val="Heading3"/>
       </w:pPr>
-      <w:bookmarkStart w:id="1" w:name="_Create_Azure_resources"/>
-      <w:bookmarkEnd w:id="1"/>
+      <w:bookmarkStart w:id="3" w:name="_Create_Azure_resources"/>
+      <w:bookmarkStart w:id="4" w:name="_Toc518378195"/>
+      <w:bookmarkEnd w:id="3"/>
       <w:r>
         <w:t>Create Azure resources via ARM Template</w:t>
       </w:r>
+      <w:bookmarkEnd w:id="4"/>
     </w:p>
     <w:p>
       <w:pPr>
@@ -252,7 +3133,6 @@
           <w:b/>
           <w:bCs/>
         </w:rPr>
-        <w:lastRenderedPageBreak/>
         <w:t xml:space="preserve">Note: For the production deployment, the web app/database needs to consider </w:t>
       </w:r>
       <w:proofErr w:type="gramStart"/>
@@ -293,6 +3173,7 @@
         <w:rPr>
           <w:noProof/>
         </w:rPr>
+        <w:lastRenderedPageBreak/>
         <w:drawing>
           <wp:inline distT="0" distB="0" distL="0" distR="0" wp14:anchorId="4F6122B6" wp14:editId="05F73A76">
             <wp:extent cx="5486400" cy="4051935"/>
@@ -771,7 +3652,6 @@
           <w:p>
             <w:proofErr w:type="spellStart"/>
             <w:r>
-              <w:lastRenderedPageBreak/>
               <w:t>SmartLinkLogin</w:t>
             </w:r>
             <w:proofErr w:type="spellEnd"/>
@@ -783,12 +3663,7 @@
           </w:tcPr>
           <w:p>
             <w:r>
-              <w:lastRenderedPageBreak/>
-              <w:t xml:space="preserve">This login is used to login to the SQL </w:t>
-            </w:r>
-            <w:r>
-              <w:lastRenderedPageBreak/>
-              <w:t>database.</w:t>
+              <w:t>This login is used to login to the SQL database.</w:t>
             </w:r>
           </w:p>
         </w:tc>
@@ -801,7 +3676,6 @@
           <w:p>
             <w:proofErr w:type="spellStart"/>
             <w:r>
-              <w:lastRenderedPageBreak/>
               <w:t>administratorLoginPassword</w:t>
             </w:r>
             <w:proofErr w:type="spellEnd"/>
@@ -1737,8 +4611,8 @@
           <w:szCs w:val="26"/>
         </w:rPr>
       </w:pPr>
-      <w:bookmarkStart w:id="2" w:name="_Register_the_application"/>
-      <w:bookmarkEnd w:id="2"/>
+      <w:bookmarkStart w:id="5" w:name="_Register_the_application"/>
+      <w:bookmarkEnd w:id="5"/>
       <w:r>
         <w:br w:type="page"/>
       </w:r>
@@ -1747,10 +4621,12 @@
       <w:pPr>
         <w:pStyle w:val="Heading2"/>
       </w:pPr>
+      <w:bookmarkStart w:id="6" w:name="_Toc518378196"/>
       <w:r>
         <w:lastRenderedPageBreak/>
         <w:t>Register the application in AAD for MVC WEB APP.</w:t>
       </w:r>
+      <w:bookmarkEnd w:id="6"/>
     </w:p>
     <w:p>
       <w:pPr>
@@ -1953,8 +4829,8 @@
       <w:r>
         <w:t xml:space="preserve">In the Add Application wizard, enter a name of </w:t>
       </w:r>
-      <w:bookmarkStart w:id="3" w:name="OLE_LINK9"/>
-      <w:bookmarkStart w:id="4" w:name="OLE_LINK10"/>
+      <w:bookmarkStart w:id="7" w:name="OLE_LINK9"/>
+      <w:bookmarkStart w:id="8" w:name="OLE_LINK10"/>
       <w:proofErr w:type="spellStart"/>
       <w:r>
         <w:rPr>
@@ -1967,8 +4843,8 @@
       <w:r>
         <w:t xml:space="preserve"> </w:t>
       </w:r>
-      <w:bookmarkEnd w:id="3"/>
-      <w:bookmarkEnd w:id="4"/>
+      <w:bookmarkEnd w:id="7"/>
+      <w:bookmarkEnd w:id="8"/>
       <w:r>
         <w:t xml:space="preserve">and choose the type </w:t>
       </w:r>
@@ -2050,7 +4926,7 @@
       <w:r>
         <w:t xml:space="preserve">For example: </w:t>
       </w:r>
-      <w:bookmarkStart w:id="5" w:name="OLE_LINK11"/>
+      <w:bookmarkStart w:id="9" w:name="OLE_LINK11"/>
       <w:r>
         <w:fldChar w:fldCharType="begin"/>
       </w:r>
@@ -2072,7 +4948,7 @@
         </w:rPr>
         <w:fldChar w:fldCharType="end"/>
       </w:r>
-      <w:bookmarkEnd w:id="5"/>
+      <w:bookmarkEnd w:id="9"/>
     </w:p>
     <w:p>
       <w:pPr>
@@ -2947,9 +5823,6 @@
           <w:numId w:val="45"/>
         </w:numPr>
       </w:pPr>
-      <w:r>
-        <w:t xml:space="preserve"> </w:t>
-      </w:r>
       <w:hyperlink w:history="1">
         <w:r>
           <w:rPr>
@@ -3111,10 +5984,10 @@
           <w:noProof/>
         </w:rPr>
         <w:drawing>
-          <wp:inline distT="0" distB="0" distL="0" distR="0" wp14:anchorId="401330D7" wp14:editId="2FE6EC1D">
-            <wp:extent cx="5486400" cy="1577975"/>
-            <wp:effectExtent l="0" t="0" r="0" b="3175"/>
-            <wp:docPr id="27" name="Picture 27"/>
+          <wp:inline distT="0" distB="0" distL="0" distR="0" wp14:anchorId="46CEEB6F" wp14:editId="16DDA20B">
+            <wp:extent cx="5486400" cy="1554480"/>
+            <wp:effectExtent l="0" t="0" r="0" b="7620"/>
+            <wp:docPr id="37" name="Picture 37"/>
             <wp:cNvGraphicFramePr>
               <a:graphicFrameLocks xmlns:a="http://schemas.openxmlformats.org/drawingml/2006/main" noChangeAspect="1"/>
             </wp:cNvGraphicFramePr>
@@ -3122,23 +5995,36 @@
               <a:graphicData uri="http://schemas.openxmlformats.org/drawingml/2006/picture">
                 <pic:pic xmlns:pic="http://schemas.openxmlformats.org/drawingml/2006/picture">
                   <pic:nvPicPr>
-                    <pic:cNvPr id="1" name=""/>
-                    <pic:cNvPicPr/>
+                    <pic:cNvPr id="0" name="Picture 12"/>
+                    <pic:cNvPicPr>
+                      <a:picLocks noChangeAspect="1" noChangeArrowheads="1"/>
+                    </pic:cNvPicPr>
                   </pic:nvPicPr>
                   <pic:blipFill>
-                    <a:blip r:embed="rId28"/>
+                    <a:blip r:embed="rId28">
+                      <a:extLst>
+                        <a:ext uri="{28A0092B-C50C-407E-A947-70E740481C1C}">
+                          <a14:useLocalDpi xmlns:a14="http://schemas.microsoft.com/office/drawing/2010/main" val="0"/>
+                        </a:ext>
+                      </a:extLst>
+                    </a:blip>
+                    <a:srcRect/>
                     <a:stretch>
                       <a:fillRect/>
                     </a:stretch>
                   </pic:blipFill>
-                  <pic:spPr>
+                  <pic:spPr bwMode="auto">
                     <a:xfrm>
                       <a:off x="0" y="0"/>
-                      <a:ext cx="5486400" cy="1577975"/>
+                      <a:ext cx="5486400" cy="1554480"/>
                     </a:xfrm>
                     <a:prstGeom prst="rect">
                       <a:avLst/>
                     </a:prstGeom>
+                    <a:noFill/>
+                    <a:ln>
+                      <a:noFill/>
+                    </a:ln>
                   </pic:spPr>
                 </pic:pic>
               </a:graphicData>
@@ -3508,10 +6394,12 @@
       <w:pPr>
         <w:pStyle w:val="Heading2"/>
       </w:pPr>
+      <w:bookmarkStart w:id="10" w:name="_Toc518378197"/>
       <w:r>
         <w:lastRenderedPageBreak/>
         <w:t>Register the application in AAD for WEB JOB.</w:t>
       </w:r>
+      <w:bookmarkEnd w:id="10"/>
     </w:p>
     <w:p>
       <w:r>
@@ -3682,9 +6570,11 @@
       <w:pPr>
         <w:pStyle w:val="Heading2"/>
       </w:pPr>
+      <w:bookmarkStart w:id="11" w:name="_Toc518378198"/>
       <w:r>
         <w:t>Configure the communication between WEBJOB and O365 site.</w:t>
       </w:r>
+      <w:bookmarkEnd w:id="11"/>
     </w:p>
     <w:p>
       <w:pPr>
@@ -3694,10 +6584,15 @@
           <w:numId w:val="15"/>
         </w:numPr>
       </w:pPr>
-      <w:bookmarkStart w:id="6" w:name="_Create_self-certificate"/>
-      <w:bookmarkEnd w:id="6"/>
-      <w:r>
-        <w:t xml:space="preserve">Create self-certificate </w:t>
+      <w:bookmarkStart w:id="12" w:name="_Create_self-certificate"/>
+      <w:bookmarkStart w:id="13" w:name="_Toc518378199"/>
+      <w:bookmarkEnd w:id="12"/>
+      <w:r>
+        <w:t>Create self-certificate</w:t>
+      </w:r>
+      <w:bookmarkEnd w:id="13"/>
+      <w:r>
+        <w:t xml:space="preserve"> </w:t>
       </w:r>
     </w:p>
     <w:p>
@@ -4542,10 +7437,15 @@
           <w:numId w:val="15"/>
         </w:numPr>
       </w:pPr>
-      <w:bookmarkStart w:id="7" w:name="_Export_PFX_certificate."/>
-      <w:bookmarkEnd w:id="7"/>
-      <w:r>
-        <w:t xml:space="preserve">Export PFX certificate. </w:t>
+      <w:bookmarkStart w:id="14" w:name="_Export_PFX_certificate."/>
+      <w:bookmarkStart w:id="15" w:name="_Toc518378200"/>
+      <w:bookmarkEnd w:id="14"/>
+      <w:r>
+        <w:t>Export PFX certificate.</w:t>
+      </w:r>
+      <w:bookmarkEnd w:id="15"/>
+      <w:r>
+        <w:t xml:space="preserve"> </w:t>
       </w:r>
     </w:p>
     <w:p>
@@ -4597,9 +7497,11 @@
           <w:numId w:val="15"/>
         </w:numPr>
       </w:pPr>
+      <w:bookmarkStart w:id="16" w:name="_Toc518378201"/>
       <w:r>
         <w:t>Update the team project to include this certificate</w:t>
       </w:r>
+      <w:bookmarkEnd w:id="16"/>
     </w:p>
     <w:p>
       <w:pPr>
@@ -4815,8 +7717,13 @@
           <w:numId w:val="15"/>
         </w:numPr>
       </w:pPr>
-      <w:r>
-        <w:t xml:space="preserve">Configure the app settings in Azure portal.    </w:t>
+      <w:bookmarkStart w:id="17" w:name="_Toc518378202"/>
+      <w:r>
+        <w:t>Configure the app settings in Azure portal.</w:t>
+      </w:r>
+      <w:bookmarkEnd w:id="17"/>
+      <w:r>
+        <w:t xml:space="preserve">    </w:t>
       </w:r>
     </w:p>
     <w:p>
@@ -5449,7 +8356,7 @@
               <w:pStyle w:val="ListParagraph"/>
               <w:ind w:left="0"/>
             </w:pPr>
-            <w:bookmarkStart w:id="8" w:name="_Hlk488849495"/>
+            <w:bookmarkStart w:id="18" w:name="_Hlk488849495"/>
             <w:proofErr w:type="spellStart"/>
             <w:proofErr w:type="gramStart"/>
             <w:r>
@@ -5488,7 +8395,7 @@
           </w:p>
         </w:tc>
       </w:tr>
-      <w:bookmarkEnd w:id="8"/>
+      <w:bookmarkEnd w:id="18"/>
     </w:tbl>
     <w:p>
       <w:pPr>
@@ -5503,9 +8410,11 @@
           <w:numId w:val="15"/>
         </w:numPr>
       </w:pPr>
+      <w:bookmarkStart w:id="19" w:name="_Toc518378203"/>
       <w:r>
         <w:t>Update the manifest file.</w:t>
       </w:r>
+      <w:bookmarkEnd w:id="19"/>
     </w:p>
     <w:p>
       <w:pPr>
@@ -6261,34 +9170,54 @@
     </w:p>
     <w:p>
       <w:pPr>
-        <w:pStyle w:val="Heading2"/>
-        <w:rPr>
+        <w:rPr>
+          <w:rFonts w:asciiTheme="majorHAnsi" w:eastAsiaTheme="majorEastAsia" w:hAnsiTheme="majorHAnsi" w:cstheme="majorBidi"/>
+          <w:color w:val="2E74B5" w:themeColor="accent1" w:themeShade="BF"/>
           <w:sz w:val="28"/>
           <w:szCs w:val="28"/>
         </w:rPr>
       </w:pPr>
-      <w:bookmarkStart w:id="9" w:name="OLE_LINK5"/>
+      <w:bookmarkStart w:id="20" w:name="OLE_LINK5"/>
       <w:r>
         <w:rPr>
           <w:sz w:val="28"/>
           <w:szCs w:val="28"/>
         </w:rPr>
-        <w:t xml:space="preserve">Configure </w:t>
-      </w:r>
-      <w:r>
-        <w:rPr>
-          <w:sz w:val="24"/>
-          <w:szCs w:val="24"/>
-        </w:rPr>
-        <w:t>SharePoint</w:t>
-      </w:r>
-      <w:r>
+        <w:br w:type="page"/>
+      </w:r>
+    </w:p>
+    <w:p>
+      <w:pPr>
+        <w:pStyle w:val="Heading2"/>
         <w:rPr>
           <w:sz w:val="28"/>
           <w:szCs w:val="28"/>
         </w:rPr>
+      </w:pPr>
+      <w:bookmarkStart w:id="21" w:name="_Toc518378204"/>
+      <w:r>
+        <w:rPr>
+          <w:sz w:val="28"/>
+          <w:szCs w:val="28"/>
+        </w:rPr>
+        <w:lastRenderedPageBreak/>
+        <w:t xml:space="preserve">Configure </w:t>
+      </w:r>
+      <w:r>
+        <w:rPr>
+          <w:sz w:val="24"/>
+          <w:szCs w:val="24"/>
+        </w:rPr>
+        <w:t>SharePoint</w:t>
+      </w:r>
+      <w:r>
+        <w:rPr>
+          <w:sz w:val="28"/>
+          <w:szCs w:val="28"/>
+        </w:rPr>
         <w:t xml:space="preserve"> Catalog</w:t>
       </w:r>
+      <w:bookmarkEnd w:id="21"/>
     </w:p>
     <w:p>
       <w:pPr>
@@ -6327,7 +9256,7 @@
         <w:t xml:space="preserve">  , sign in with your account.</w:t>
       </w:r>
     </w:p>
-    <w:bookmarkEnd w:id="9"/>
+    <w:bookmarkEnd w:id="20"/>
     <w:p>
       <w:pPr>
         <w:pStyle w:val="ListParagraph"/>
@@ -6361,7 +9290,6 @@
         <w:rPr>
           <w:noProof/>
         </w:rPr>
-        <w:lastRenderedPageBreak/>
         <w:drawing>
           <wp:inline distT="0" distB="0" distL="0" distR="0" wp14:anchorId="1D870A56" wp14:editId="30B16977">
             <wp:extent cx="3923407" cy="4380230"/>
@@ -6570,16 +9498,6 @@
     <w:p>
       <w:pPr>
         <w:pStyle w:val="ListParagraph"/>
-        <w:ind w:left="1080"/>
-        <w:rPr>
-          <w:sz w:val="24"/>
-          <w:szCs w:val="24"/>
-        </w:rPr>
-      </w:pPr>
-    </w:p>
-    <w:p>
-      <w:pPr>
-        <w:pStyle w:val="ListParagraph"/>
         <w:numPr>
           <w:ilvl w:val="0"/>
           <w:numId w:val="2"/>
@@ -6594,6 +9512,7 @@
           <w:sz w:val="24"/>
           <w:szCs w:val="24"/>
         </w:rPr>
+        <w:lastRenderedPageBreak/>
         <w:t>Go to the catalog page</w:t>
       </w:r>
     </w:p>
@@ -7058,7 +9977,6 @@
           <w:sz w:val="24"/>
           <w:szCs w:val="24"/>
         </w:rPr>
-        <w:lastRenderedPageBreak/>
         <w:t>&lt;Host Name="Presentation" /&gt;</w:t>
       </w:r>
     </w:p>
@@ -7079,6 +9997,7 @@
           <w:sz w:val="24"/>
           <w:szCs w:val="24"/>
         </w:rPr>
+        <w:lastRenderedPageBreak/>
         <w:t>Update the source location default value to the one provisioned in Azure.</w:t>
       </w:r>
     </w:p>
@@ -7174,6 +10093,7 @@
           <w:szCs w:val="28"/>
         </w:rPr>
       </w:pPr>
+      <w:bookmarkStart w:id="22" w:name="_Toc518378205"/>
       <w:r>
         <w:rPr>
           <w:sz w:val="28"/>
@@ -7181,6 +10101,7 @@
         </w:rPr>
         <w:t>Configure SharePoint Document ID Service</w:t>
       </w:r>
+      <w:bookmarkEnd w:id="22"/>
     </w:p>
     <w:p>
       <w:pPr>
@@ -7285,7 +10206,13 @@
         <w:t xml:space="preserve">If </w:t>
       </w:r>
       <w:r>
-        <w:t>you created an Opportunity with a name including a space, for example “My Opportunity”, then you’ll need to remove the space. It should look like “</w:t>
+        <w:t xml:space="preserve">you created an Opportunity with a name </w:t>
+      </w:r>
+      <w:r>
+        <w:t>that includes</w:t>
+      </w:r>
+      <w:r>
+        <w:t xml:space="preserve"> a space, for example “My Opportunity”, then you’ll need to remove the space. It should look like “</w:t>
       </w:r>
       <w:proofErr w:type="spellStart"/>
       <w:r>
@@ -7762,6 +10689,7 @@
           <w:szCs w:val="24"/>
         </w:rPr>
       </w:pPr>
+      <w:bookmarkStart w:id="23" w:name="_Toc518378206"/>
       <w:r>
         <w:rPr>
           <w:sz w:val="24"/>
@@ -7769,6 +10697,7 @@
         </w:rPr>
         <w:t>Publish website</w:t>
       </w:r>
+      <w:bookmarkEnd w:id="23"/>
     </w:p>
     <w:p>
       <w:pPr>
@@ -7789,10 +10718,10 @@
         </w:rPr>
         <w:t>Open Visual Studio with administrator permission</w:t>
       </w:r>
-      <w:bookmarkStart w:id="10" w:name="OLE_LINK3"/>
-      <w:bookmarkStart w:id="11" w:name="OLE_LINK4"/>
-      <w:bookmarkEnd w:id="10"/>
-      <w:bookmarkEnd w:id="11"/>
+      <w:bookmarkStart w:id="24" w:name="OLE_LINK3"/>
+      <w:bookmarkStart w:id="25" w:name="OLE_LINK4"/>
+      <w:bookmarkEnd w:id="24"/>
+      <w:bookmarkEnd w:id="25"/>
     </w:p>
     <w:p>
       <w:pPr>
@@ -8031,10 +10960,10 @@
         </w:rPr>
         <w:t xml:space="preserve"> and then select Publish</w:t>
       </w:r>
-      <w:bookmarkStart w:id="12" w:name="OLE_LINK1"/>
-      <w:bookmarkStart w:id="13" w:name="OLE_LINK2"/>
-      <w:bookmarkEnd w:id="12"/>
-      <w:bookmarkEnd w:id="13"/>
+      <w:bookmarkStart w:id="26" w:name="OLE_LINK1"/>
+      <w:bookmarkStart w:id="27" w:name="OLE_LINK2"/>
+      <w:bookmarkEnd w:id="26"/>
+      <w:bookmarkEnd w:id="27"/>
     </w:p>
     <w:p>
       <w:pPr>
@@ -8507,10 +11436,12 @@
       <w:pPr>
         <w:pStyle w:val="Heading2"/>
       </w:pPr>
+      <w:bookmarkStart w:id="28" w:name="_Toc518378207"/>
       <w:r>
         <w:lastRenderedPageBreak/>
         <w:t>Encrypt the Azure connection string in application settings</w:t>
       </w:r>
+      <w:bookmarkEnd w:id="28"/>
     </w:p>
     <w:p>
       <w:pPr>
@@ -8520,9 +11451,11 @@
           <w:numId w:val="31"/>
         </w:numPr>
       </w:pPr>
+      <w:bookmarkStart w:id="29" w:name="_Toc518378208"/>
       <w:r>
         <w:t>Login the Azure portal.</w:t>
       </w:r>
+      <w:bookmarkEnd w:id="29"/>
     </w:p>
     <w:p>
       <w:pPr>
@@ -8551,9 +11484,11 @@
           <w:numId w:val="31"/>
         </w:numPr>
       </w:pPr>
+      <w:bookmarkStart w:id="30" w:name="_Toc518378209"/>
       <w:r>
         <w:t>Go to the web site.</w:t>
       </w:r>
+      <w:bookmarkEnd w:id="30"/>
     </w:p>
     <w:p>
       <w:pPr>
@@ -8665,9 +11600,11 @@
           <w:numId w:val="31"/>
         </w:numPr>
       </w:pPr>
+      <w:bookmarkStart w:id="31" w:name="_Toc518378210"/>
       <w:r>
         <w:t>Go to the application settings</w:t>
       </w:r>
+      <w:bookmarkEnd w:id="31"/>
     </w:p>
     <w:p>
       <w:pPr>
@@ -8734,9 +11671,11 @@
           <w:numId w:val="31"/>
         </w:numPr>
       </w:pPr>
+      <w:bookmarkStart w:id="32" w:name="_Toc518378211"/>
       <w:r>
         <w:t>Copy the connection strings</w:t>
       </w:r>
+      <w:bookmarkEnd w:id="32"/>
     </w:p>
     <w:p>
       <w:pPr>
@@ -8822,6 +11761,7 @@
           <w:numId w:val="31"/>
         </w:numPr>
       </w:pPr>
+      <w:bookmarkStart w:id="33" w:name="_Toc518378212"/>
       <w:r>
         <w:t xml:space="preserve">Open </w:t>
       </w:r>
@@ -8833,6 +11773,7 @@
       <w:r>
         <w:t xml:space="preserve"> project</w:t>
       </w:r>
+      <w:bookmarkEnd w:id="33"/>
     </w:p>
     <w:p>
       <w:pPr>
@@ -8877,8 +11818,6 @@
         </w:numPr>
         <w:ind w:left="720"/>
       </w:pPr>
-      <w:bookmarkStart w:id="14" w:name="_GoBack"/>
-      <w:bookmarkEnd w:id="14"/>
       <w:r>
         <w:t xml:space="preserve">Set </w:t>
       </w:r>
@@ -8972,9 +11911,11 @@
           <w:numId w:val="31"/>
         </w:numPr>
       </w:pPr>
+      <w:bookmarkStart w:id="34" w:name="_Toc518378213"/>
       <w:r>
         <w:t>Encrypt connection strings</w:t>
       </w:r>
+      <w:bookmarkEnd w:id="34"/>
     </w:p>
     <w:p>
       <w:pPr>
@@ -9139,12 +12080,14 @@
       <w:pPr>
         <w:pStyle w:val="Heading2"/>
       </w:pPr>
+      <w:bookmarkStart w:id="35" w:name="_Toc518378214"/>
       <w:r>
         <w:t>Configure always encrypted feature for</w:t>
       </w:r>
       <w:r>
         <w:t xml:space="preserve"> database</w:t>
       </w:r>
+      <w:bookmarkEnd w:id="35"/>
     </w:p>
     <w:p>
       <w:pPr>
@@ -9185,9 +12128,11 @@
           <w:numId w:val="36"/>
         </w:numPr>
       </w:pPr>
+      <w:bookmarkStart w:id="36" w:name="_Toc518378215"/>
       <w:r>
         <w:t>Create Key Vault.</w:t>
       </w:r>
+      <w:bookmarkEnd w:id="36"/>
     </w:p>
     <w:p>
       <w:pPr>
@@ -10182,6 +13127,7 @@
       <w:pPr>
         <w:pStyle w:val="Heading2"/>
       </w:pPr>
+      <w:bookmarkStart w:id="37" w:name="_Toc518378216"/>
       <w:r>
         <w:lastRenderedPageBreak/>
         <w:t xml:space="preserve">Encrypt the </w:t>
@@ -10195,6 +13141,7 @@
       <w:r>
         <w:t xml:space="preserve"> connection string in application settings</w:t>
       </w:r>
+      <w:bookmarkEnd w:id="37"/>
     </w:p>
     <w:p>
       <w:pPr>
@@ -10204,6 +13151,7 @@
           <w:numId w:val="37"/>
         </w:numPr>
       </w:pPr>
+      <w:bookmarkStart w:id="38" w:name="_Toc518378217"/>
       <w:r>
         <w:t xml:space="preserve">Login </w:t>
       </w:r>
@@ -10224,6 +13172,7 @@
       <w:r>
         <w:t>.</w:t>
       </w:r>
+      <w:bookmarkEnd w:id="38"/>
     </w:p>
     <w:p>
       <w:pPr>
@@ -10233,12 +13182,14 @@
           <w:numId w:val="37"/>
         </w:numPr>
       </w:pPr>
+      <w:bookmarkStart w:id="39" w:name="_Toc518378218"/>
       <w:r>
         <w:t xml:space="preserve">Go the </w:t>
       </w:r>
       <w:r>
         <w:t>web site.</w:t>
       </w:r>
+      <w:bookmarkEnd w:id="39"/>
     </w:p>
     <w:p>
       <w:pPr>
@@ -10350,12 +13301,14 @@
           <w:numId w:val="37"/>
         </w:numPr>
       </w:pPr>
+      <w:bookmarkStart w:id="40" w:name="_Toc518378219"/>
       <w:r>
         <w:t xml:space="preserve">Go the </w:t>
       </w:r>
       <w:r>
         <w:t>application settings.</w:t>
       </w:r>
+      <w:bookmarkEnd w:id="40"/>
     </w:p>
     <w:p>
       <w:pPr>
@@ -10422,6 +13375,7 @@
           <w:numId w:val="37"/>
         </w:numPr>
       </w:pPr>
+      <w:bookmarkStart w:id="41" w:name="_Toc518378220"/>
       <w:r>
         <w:t xml:space="preserve">Copy the value </w:t>
       </w:r>
@@ -10449,7 +13403,11 @@
         <w:t xml:space="preserve"> please </w:t>
       </w:r>
       <w:r>
-        <w:t xml:space="preserve">decrypt it first. </w:t>
+        <w:t>decrypt it first.</w:t>
+      </w:r>
+      <w:bookmarkEnd w:id="41"/>
+      <w:r>
+        <w:t xml:space="preserve"> </w:t>
       </w:r>
     </w:p>
     <w:p>
@@ -10633,6 +13591,7 @@
           <w:numId w:val="37"/>
         </w:numPr>
       </w:pPr>
+      <w:bookmarkStart w:id="42" w:name="_Toc518378221"/>
       <w:r>
         <w:t xml:space="preserve">Please make sure the </w:t>
       </w:r>
@@ -10642,6 +13601,7 @@
       <w:r>
         <w:t>connection string looks like the format below.</w:t>
       </w:r>
+      <w:bookmarkEnd w:id="42"/>
     </w:p>
     <w:p>
       <w:pPr>
@@ -10784,12 +13744,14 @@
           <w:numId w:val="37"/>
         </w:numPr>
       </w:pPr>
+      <w:bookmarkStart w:id="43" w:name="_Toc518378222"/>
       <w:r>
         <w:t>Encrypt the connection string</w:t>
       </w:r>
       <w:r>
         <w:t>.</w:t>
       </w:r>
+      <w:bookmarkEnd w:id="43"/>
     </w:p>
     <w:p>
       <w:pPr>
@@ -10958,20 +13920,14 @@
     </w:p>
     <w:p>
       <w:pPr>
-        <w:pStyle w:val="Heading3"/>
+        <w:pStyle w:val="ListParagraph"/>
         <w:numPr>
           <w:ilvl w:val="0"/>
-          <w:numId w:val="37"/>
+          <w:numId w:val="40"/>
         </w:numPr>
       </w:pPr>
       <w:r>
-        <w:t xml:space="preserve">Copy the </w:t>
-      </w:r>
-      <w:r>
-        <w:t>encrypted connection string</w:t>
-      </w:r>
-      <w:r>
-        <w:t xml:space="preserve"> and paste it to </w:t>
+        <w:t xml:space="preserve">Copy the encrypted connection string and paste it to </w:t>
       </w:r>
       <w:proofErr w:type="spellStart"/>
       <w:r>
@@ -10991,6 +13947,7 @@
           <w:szCs w:val="24"/>
         </w:rPr>
       </w:pPr>
+      <w:bookmarkStart w:id="44" w:name="_Toc518378223"/>
       <w:r>
         <w:rPr>
           <w:sz w:val="24"/>
@@ -10998,6 +13955,7 @@
         </w:rPr>
         <w:t>Install Excel Add-in</w:t>
       </w:r>
+      <w:bookmarkEnd w:id="44"/>
     </w:p>
     <w:p>
       <w:pPr>
@@ -11682,6 +14640,7 @@
           <w:szCs w:val="24"/>
         </w:rPr>
       </w:pPr>
+      <w:bookmarkStart w:id="45" w:name="_Toc518378224"/>
       <w:r>
         <w:rPr>
           <w:sz w:val="24"/>
@@ -11689,6 +14648,7 @@
         </w:rPr>
         <w:t>Install Word Add-in</w:t>
       </w:r>
+      <w:bookmarkEnd w:id="45"/>
     </w:p>
     <w:p>
       <w:pPr>
@@ -17083,6 +20043,47 @@
     <w:basedOn w:val="DefaultParagraphFont"/>
     <w:rsid w:val="004951F1"/>
   </w:style>
+  <w:style w:type="paragraph" w:styleId="TOCHeading">
+    <w:name w:val="TOC Heading"/>
+    <w:basedOn w:val="Heading1"/>
+    <w:next w:val="Normal"/>
+    <w:uiPriority w:val="39"/>
+    <w:unhideWhenUsed/>
+    <w:qFormat/>
+    <w:rsid w:val="00867F4D"/>
+    <w:pPr>
+      <w:outlineLvl w:val="9"/>
+    </w:pPr>
+    <w:rPr>
+      <w:lang w:eastAsia="en-US"/>
+    </w:rPr>
+  </w:style>
+  <w:style w:type="paragraph" w:styleId="TOC2">
+    <w:name w:val="toc 2"/>
+    <w:basedOn w:val="Normal"/>
+    <w:next w:val="Normal"/>
+    <w:autoRedefine/>
+    <w:uiPriority w:val="39"/>
+    <w:unhideWhenUsed/>
+    <w:rsid w:val="00867F4D"/>
+    <w:pPr>
+      <w:spacing w:after="100"/>
+      <w:ind w:left="220"/>
+    </w:pPr>
+  </w:style>
+  <w:style w:type="paragraph" w:styleId="TOC3">
+    <w:name w:val="toc 3"/>
+    <w:basedOn w:val="Normal"/>
+    <w:next w:val="Normal"/>
+    <w:autoRedefine/>
+    <w:uiPriority w:val="39"/>
+    <w:unhideWhenUsed/>
+    <w:rsid w:val="00867F4D"/>
+    <w:pPr>
+      <w:spacing w:after="100"/>
+      <w:ind w:left="440"/>
+    </w:pPr>
+  </w:style>
 </w:styles>
 </file>
 
@@ -17671,7 +20672,7 @@
 </file>
 
 <file path=customXml/itemProps5.xml><?xml version="1.0" encoding="utf-8"?>
-<ds:datastoreItem xmlns:ds="http://schemas.openxmlformats.org/officeDocument/2006/customXml" ds:itemID="{EFB922A4-A506-410E-8D71-FB9B8D8F0411}">
+<ds:datastoreItem xmlns:ds="http://schemas.openxmlformats.org/officeDocument/2006/customXml" ds:itemID="{C8F24450-A14E-4A8C-82FA-E9F43AFCB910}">
   <ds:schemaRefs>
     <ds:schemaRef ds:uri="http://schemas.openxmlformats.org/officeDocument/2006/bibliography"/>
   </ds:schemaRefs>

</xml_diff>